<commit_message>
Atualização ER e dicionário e finalização UdD
</commit_message>
<xml_diff>
--- a/Dicionario_ecommerce.docx
+++ b/Dicionario_ecommerce.docx
@@ -305,23 +305,7 @@
                 <w:sz w:val="24"/>
                 <w:szCs w:val="24"/>
               </w:rPr>
-              <w:t>Identificador</w:t>
-            </w:r>
-            <w:r>
-              <w:rPr>
-                <w:rFonts w:ascii="Arial" w:hAnsi="Arial" w:cs="Arial"/>
-                <w:sz w:val="24"/>
-                <w:szCs w:val="24"/>
-              </w:rPr>
-              <w:t xml:space="preserve"> único</w:t>
-            </w:r>
-            <w:r>
-              <w:rPr>
-                <w:rFonts w:ascii="Arial" w:hAnsi="Arial" w:cs="Arial"/>
-                <w:sz w:val="24"/>
-                <w:szCs w:val="24"/>
-              </w:rPr>
-              <w:t xml:space="preserve"> do produto</w:t>
+              <w:t>Identificador único do produto</w:t>
             </w:r>
           </w:p>
         </w:tc>
@@ -339,23 +323,13 @@
                 <w:szCs w:val="24"/>
               </w:rPr>
             </w:pPr>
-            <w:proofErr w:type="gramStart"/>
-            <w:r>
-              <w:rPr>
-                <w:rFonts w:ascii="Arial" w:hAnsi="Arial" w:cs="Arial"/>
-                <w:sz w:val="24"/>
-                <w:szCs w:val="24"/>
-              </w:rPr>
-              <w:t>Char(</w:t>
-            </w:r>
-            <w:proofErr w:type="gramEnd"/>
-            <w:r>
-              <w:rPr>
-                <w:rFonts w:ascii="Arial" w:hAnsi="Arial" w:cs="Arial"/>
-                <w:sz w:val="24"/>
-                <w:szCs w:val="24"/>
-              </w:rPr>
-              <w:t>10)</w:t>
+            <w:r>
+              <w:rPr>
+                <w:rFonts w:ascii="Arial" w:hAnsi="Arial" w:cs="Arial"/>
+                <w:sz w:val="24"/>
+                <w:szCs w:val="24"/>
+              </w:rPr>
+              <w:t>Char(10)</w:t>
             </w:r>
           </w:p>
         </w:tc>
@@ -506,23 +480,13 @@
                 <w:szCs w:val="24"/>
               </w:rPr>
             </w:pPr>
-            <w:proofErr w:type="gramStart"/>
-            <w:r>
-              <w:rPr>
-                <w:rFonts w:ascii="Arial" w:hAnsi="Arial" w:cs="Arial"/>
-                <w:sz w:val="24"/>
-                <w:szCs w:val="24"/>
-              </w:rPr>
-              <w:t>Varchar(</w:t>
-            </w:r>
-            <w:proofErr w:type="gramEnd"/>
-            <w:r>
-              <w:rPr>
-                <w:rFonts w:ascii="Arial" w:hAnsi="Arial" w:cs="Arial"/>
-                <w:sz w:val="24"/>
-                <w:szCs w:val="24"/>
-              </w:rPr>
-              <w:t>60)</w:t>
+            <w:r>
+              <w:rPr>
+                <w:rFonts w:ascii="Arial" w:hAnsi="Arial" w:cs="Arial"/>
+                <w:sz w:val="24"/>
+                <w:szCs w:val="24"/>
+              </w:rPr>
+              <w:t>Varchar(60)</w:t>
             </w:r>
           </w:p>
         </w:tc>
@@ -665,23 +629,13 @@
                 <w:szCs w:val="24"/>
               </w:rPr>
             </w:pPr>
-            <w:proofErr w:type="gramStart"/>
-            <w:r>
-              <w:rPr>
-                <w:rFonts w:ascii="Arial" w:hAnsi="Arial" w:cs="Arial"/>
-                <w:sz w:val="24"/>
-                <w:szCs w:val="24"/>
-              </w:rPr>
-              <w:t>Varchar(</w:t>
-            </w:r>
-            <w:proofErr w:type="gramEnd"/>
-            <w:r>
-              <w:rPr>
-                <w:rFonts w:ascii="Arial" w:hAnsi="Arial" w:cs="Arial"/>
-                <w:sz w:val="24"/>
-                <w:szCs w:val="24"/>
-              </w:rPr>
-              <w:t>30)</w:t>
+            <w:r>
+              <w:rPr>
+                <w:rFonts w:ascii="Arial" w:hAnsi="Arial" w:cs="Arial"/>
+                <w:sz w:val="24"/>
+                <w:szCs w:val="24"/>
+              </w:rPr>
+              <w:t>Varchar(30)</w:t>
             </w:r>
           </w:p>
         </w:tc>
@@ -1154,23 +1108,13 @@
                 <w:szCs w:val="24"/>
               </w:rPr>
             </w:pPr>
-            <w:proofErr w:type="gramStart"/>
-            <w:r>
-              <w:rPr>
-                <w:rFonts w:ascii="Arial" w:hAnsi="Arial" w:cs="Arial"/>
-                <w:sz w:val="24"/>
-                <w:szCs w:val="24"/>
-              </w:rPr>
-              <w:t>Varchar(</w:t>
-            </w:r>
-            <w:proofErr w:type="gramEnd"/>
-            <w:r>
-              <w:rPr>
-                <w:rFonts w:ascii="Arial" w:hAnsi="Arial" w:cs="Arial"/>
-                <w:sz w:val="24"/>
-                <w:szCs w:val="24"/>
-              </w:rPr>
-              <w:t>1000</w:t>
+            <w:r>
+              <w:rPr>
+                <w:rFonts w:ascii="Arial" w:hAnsi="Arial" w:cs="Arial"/>
+                <w:sz w:val="24"/>
+                <w:szCs w:val="24"/>
+              </w:rPr>
+              <w:t>Varchar(1000</w:t>
             </w:r>
             <w:r>
               <w:rPr>
@@ -1250,25 +1194,7 @@
                 <w:sz w:val="24"/>
                 <w:szCs w:val="24"/>
               </w:rPr>
-              <w:t>“</w:t>
-            </w:r>
-            <w:proofErr w:type="gramStart"/>
-            <w:r>
-              <w:rPr>
-                <w:rFonts w:ascii="Arial" w:hAnsi="Arial" w:cs="Arial"/>
-                <w:sz w:val="24"/>
-                <w:szCs w:val="24"/>
-              </w:rPr>
-              <w:t>texto</w:t>
-            </w:r>
-            <w:proofErr w:type="gramEnd"/>
-            <w:r>
-              <w:rPr>
-                <w:rFonts w:ascii="Arial" w:hAnsi="Arial" w:cs="Arial"/>
-                <w:sz w:val="24"/>
-                <w:szCs w:val="24"/>
-              </w:rPr>
-              <w:t>”</w:t>
+              <w:t>“texto”</w:t>
             </w:r>
           </w:p>
         </w:tc>
@@ -1334,15 +1260,7 @@
                 <w:sz w:val="24"/>
                 <w:szCs w:val="24"/>
               </w:rPr>
-              <w:t xml:space="preserve">: </w:t>
-            </w:r>
-            <w:r>
-              <w:rPr>
-                <w:rFonts w:ascii="Arial" w:hAnsi="Arial" w:cs="Arial"/>
-                <w:sz w:val="24"/>
-                <w:szCs w:val="24"/>
-              </w:rPr>
-              <w:t>informações sobre os usuários do e-commerce</w:t>
+              <w:t>: informações sobre os usuários do e-commerce</w:t>
             </w:r>
           </w:p>
         </w:tc>
@@ -1567,23 +1485,13 @@
                 <w:szCs w:val="24"/>
               </w:rPr>
             </w:pPr>
-            <w:proofErr w:type="gramStart"/>
-            <w:r>
-              <w:rPr>
-                <w:rFonts w:ascii="Arial" w:hAnsi="Arial" w:cs="Arial"/>
-                <w:sz w:val="24"/>
-                <w:szCs w:val="24"/>
-              </w:rPr>
-              <w:t>Char(</w:t>
-            </w:r>
-            <w:proofErr w:type="gramEnd"/>
-            <w:r>
-              <w:rPr>
-                <w:rFonts w:ascii="Arial" w:hAnsi="Arial" w:cs="Arial"/>
-                <w:sz w:val="24"/>
-                <w:szCs w:val="24"/>
-              </w:rPr>
-              <w:t>11)</w:t>
+            <w:r>
+              <w:rPr>
+                <w:rFonts w:ascii="Arial" w:hAnsi="Arial" w:cs="Arial"/>
+                <w:sz w:val="24"/>
+                <w:szCs w:val="24"/>
+              </w:rPr>
+              <w:t>Char(11)</w:t>
             </w:r>
           </w:p>
         </w:tc>
@@ -1708,15 +1616,7 @@
                 <w:sz w:val="24"/>
                 <w:szCs w:val="24"/>
               </w:rPr>
-              <w:t xml:space="preserve">Nome do </w:t>
-            </w:r>
-            <w:r>
-              <w:rPr>
-                <w:rFonts w:ascii="Arial" w:hAnsi="Arial" w:cs="Arial"/>
-                <w:sz w:val="24"/>
-                <w:szCs w:val="24"/>
-              </w:rPr>
-              <w:t>cliente</w:t>
+              <w:t>Nome do cliente</w:t>
             </w:r>
           </w:p>
         </w:tc>
@@ -1734,23 +1634,13 @@
                 <w:szCs w:val="24"/>
               </w:rPr>
             </w:pPr>
-            <w:proofErr w:type="gramStart"/>
-            <w:r>
-              <w:rPr>
-                <w:rFonts w:ascii="Arial" w:hAnsi="Arial" w:cs="Arial"/>
-                <w:sz w:val="24"/>
-                <w:szCs w:val="24"/>
-              </w:rPr>
-              <w:t>Varchar(</w:t>
-            </w:r>
-            <w:proofErr w:type="gramEnd"/>
-            <w:r>
-              <w:rPr>
-                <w:rFonts w:ascii="Arial" w:hAnsi="Arial" w:cs="Arial"/>
-                <w:sz w:val="24"/>
-                <w:szCs w:val="24"/>
-              </w:rPr>
-              <w:t>60)</w:t>
+            <w:r>
+              <w:rPr>
+                <w:rFonts w:ascii="Arial" w:hAnsi="Arial" w:cs="Arial"/>
+                <w:sz w:val="24"/>
+                <w:szCs w:val="24"/>
+              </w:rPr>
+              <w:t>Varchar(60)</w:t>
             </w:r>
           </w:p>
         </w:tc>
@@ -1845,7 +1735,6 @@
                 <w:szCs w:val="24"/>
               </w:rPr>
             </w:pPr>
-            <w:proofErr w:type="spellStart"/>
             <w:r>
               <w:rPr>
                 <w:rFonts w:ascii="Arial" w:hAnsi="Arial" w:cs="Arial"/>
@@ -1854,7 +1743,6 @@
               </w:rPr>
               <w:t>Email</w:t>
             </w:r>
-            <w:proofErr w:type="spellEnd"/>
           </w:p>
         </w:tc>
         <w:tc>
@@ -1871,23 +1759,13 @@
                 <w:szCs w:val="24"/>
               </w:rPr>
             </w:pPr>
-            <w:proofErr w:type="spellStart"/>
-            <w:r>
-              <w:rPr>
-                <w:rFonts w:ascii="Arial" w:hAnsi="Arial" w:cs="Arial"/>
-                <w:sz w:val="24"/>
-                <w:szCs w:val="24"/>
-              </w:rPr>
-              <w:t>Email</w:t>
-            </w:r>
-            <w:proofErr w:type="spellEnd"/>
-            <w:r>
-              <w:rPr>
-                <w:rFonts w:ascii="Arial" w:hAnsi="Arial" w:cs="Arial"/>
-                <w:sz w:val="24"/>
-                <w:szCs w:val="24"/>
-              </w:rPr>
-              <w:t xml:space="preserve"> único do cliente</w:t>
+            <w:r>
+              <w:rPr>
+                <w:rFonts w:ascii="Arial" w:hAnsi="Arial" w:cs="Arial"/>
+                <w:sz w:val="24"/>
+                <w:szCs w:val="24"/>
+              </w:rPr>
+              <w:t>Email único do cliente</w:t>
             </w:r>
           </w:p>
         </w:tc>
@@ -1905,23 +1783,13 @@
                 <w:szCs w:val="24"/>
               </w:rPr>
             </w:pPr>
-            <w:proofErr w:type="gramStart"/>
-            <w:r>
-              <w:rPr>
-                <w:rFonts w:ascii="Arial" w:hAnsi="Arial" w:cs="Arial"/>
-                <w:sz w:val="24"/>
-                <w:szCs w:val="24"/>
-              </w:rPr>
-              <w:t>Varchar(</w:t>
-            </w:r>
-            <w:proofErr w:type="gramEnd"/>
-            <w:r>
-              <w:rPr>
-                <w:rFonts w:ascii="Arial" w:hAnsi="Arial" w:cs="Arial"/>
-                <w:sz w:val="24"/>
-                <w:szCs w:val="24"/>
-              </w:rPr>
-              <w:t>50)</w:t>
+            <w:r>
+              <w:rPr>
+                <w:rFonts w:ascii="Arial" w:hAnsi="Arial" w:cs="Arial"/>
+                <w:sz w:val="24"/>
+                <w:szCs w:val="24"/>
+              </w:rPr>
+              <w:t>Varchar(50)</w:t>
             </w:r>
           </w:p>
         </w:tc>
@@ -2067,23 +1935,13 @@
                 <w:szCs w:val="24"/>
               </w:rPr>
             </w:pPr>
-            <w:proofErr w:type="gramStart"/>
-            <w:r>
-              <w:rPr>
-                <w:rFonts w:ascii="Arial" w:hAnsi="Arial" w:cs="Arial"/>
-                <w:sz w:val="24"/>
-                <w:szCs w:val="24"/>
-              </w:rPr>
-              <w:t>Varchar(</w:t>
-            </w:r>
-            <w:proofErr w:type="gramEnd"/>
-            <w:r>
-              <w:rPr>
-                <w:rFonts w:ascii="Arial" w:hAnsi="Arial" w:cs="Arial"/>
-                <w:sz w:val="24"/>
-                <w:szCs w:val="24"/>
-              </w:rPr>
-              <w:t>30)</w:t>
+            <w:r>
+              <w:rPr>
+                <w:rFonts w:ascii="Arial" w:hAnsi="Arial" w:cs="Arial"/>
+                <w:sz w:val="24"/>
+                <w:szCs w:val="24"/>
+              </w:rPr>
+              <w:t>Varchar(30)</w:t>
             </w:r>
           </w:p>
         </w:tc>
@@ -2184,23 +2042,15 @@
                 <w:sz w:val="24"/>
                 <w:szCs w:val="24"/>
               </w:rPr>
-              <w:t>End</w:t>
-            </w:r>
-            <w:r>
-              <w:rPr>
-                <w:rFonts w:ascii="Arial" w:hAnsi="Arial" w:cs="Arial"/>
-                <w:sz w:val="24"/>
-                <w:szCs w:val="24"/>
-              </w:rPr>
-              <w:t>e</w:t>
-            </w:r>
-            <w:r>
-              <w:rPr>
-                <w:rFonts w:ascii="Arial" w:hAnsi="Arial" w:cs="Arial"/>
-                <w:sz w:val="24"/>
-                <w:szCs w:val="24"/>
-              </w:rPr>
-              <w:t>reço</w:t>
+              <w:t>Endereço</w:t>
+            </w:r>
+            <w:r>
+              <w:rPr>
+                <w:rFonts w:ascii="Arial" w:hAnsi="Arial" w:cs="Arial"/>
+                <w:sz w:val="24"/>
+                <w:szCs w:val="24"/>
+              </w:rPr>
+              <w:t>*</w:t>
             </w:r>
           </w:p>
         </w:tc>
@@ -2242,23 +2092,13 @@
                 <w:szCs w:val="24"/>
               </w:rPr>
             </w:pPr>
-            <w:proofErr w:type="gramStart"/>
-            <w:r>
-              <w:rPr>
-                <w:rFonts w:ascii="Arial" w:hAnsi="Arial" w:cs="Arial"/>
-                <w:sz w:val="24"/>
-                <w:szCs w:val="24"/>
-              </w:rPr>
-              <w:t>Varchar(</w:t>
-            </w:r>
-            <w:proofErr w:type="gramEnd"/>
-            <w:r>
-              <w:rPr>
-                <w:rFonts w:ascii="Arial" w:hAnsi="Arial" w:cs="Arial"/>
-                <w:sz w:val="24"/>
-                <w:szCs w:val="24"/>
-              </w:rPr>
-              <w:t>100)</w:t>
+            <w:r>
+              <w:rPr>
+                <w:rFonts w:ascii="Arial" w:hAnsi="Arial" w:cs="Arial"/>
+                <w:sz w:val="24"/>
+                <w:szCs w:val="24"/>
+              </w:rPr>
+              <w:t>Varchar(100)</w:t>
             </w:r>
           </w:p>
         </w:tc>
@@ -2351,6 +2191,7 @@
           <w:noProof/>
           <w:sz w:val="24"/>
           <w:szCs w:val="24"/>
+          <w:lang w:eastAsia="pt-BR"/>
         </w:rPr>
         <mc:AlternateContent>
           <mc:Choice Requires="wps">
@@ -2406,6 +2247,14 @@
                                 <w:sz w:val="20"/>
                                 <w:szCs w:val="24"/>
                               </w:rPr>
+                              <w:t>*</w:t>
+                            </w:r>
+                            <w:r>
+                              <w:rPr>
+                                <w:rFonts w:ascii="Arial" w:hAnsi="Arial" w:cs="Arial"/>
+                                <w:sz w:val="20"/>
+                                <w:szCs w:val="24"/>
+                              </w:rPr>
                               <w:t>Formato do endereço: “Rua, número, complemento (opcional), CEP”</w:t>
                             </w:r>
                           </w:p>
@@ -2447,6 +2296,14 @@
                           <w:sz w:val="20"/>
                           <w:szCs w:val="24"/>
                         </w:rPr>
+                        <w:t>*</w:t>
+                      </w:r>
+                      <w:r>
+                        <w:rPr>
+                          <w:rFonts w:ascii="Arial" w:hAnsi="Arial" w:cs="Arial"/>
+                          <w:sz w:val="20"/>
+                          <w:szCs w:val="24"/>
+                        </w:rPr>
                         <w:t>Formato do endereço: “Rua, número, complemento (opcional), CEP”</w:t>
                       </w:r>
                     </w:p>
@@ -2558,15 +2415,7 @@
                 <w:sz w:val="24"/>
                 <w:szCs w:val="24"/>
               </w:rPr>
-              <w:t xml:space="preserve">: informações sobre </w:t>
-            </w:r>
-            <w:r>
-              <w:rPr>
-                <w:rFonts w:ascii="Arial" w:hAnsi="Arial" w:cs="Arial"/>
-                <w:sz w:val="24"/>
-                <w:szCs w:val="24"/>
-              </w:rPr>
-              <w:t>a compra realizada por um usuário</w:t>
+              <w:t>: informações sobre a compra realizada por um usuário</w:t>
             </w:r>
           </w:p>
         </w:tc>
@@ -2702,7 +2551,7 @@
         </w:tc>
         <w:tc>
           <w:tcPr>
-            <w:tcW w:w="2093" w:type="dxa"/>
+            <w:tcW w:w="2096" w:type="dxa"/>
             <w:vAlign w:val="center"/>
           </w:tcPr>
           <w:p>
@@ -2790,23 +2639,13 @@
                 <w:szCs w:val="24"/>
               </w:rPr>
             </w:pPr>
-            <w:proofErr w:type="gramStart"/>
-            <w:r>
-              <w:rPr>
-                <w:rFonts w:ascii="Arial" w:hAnsi="Arial" w:cs="Arial"/>
-                <w:sz w:val="24"/>
-                <w:szCs w:val="24"/>
-              </w:rPr>
-              <w:t>Char(</w:t>
-            </w:r>
-            <w:proofErr w:type="gramEnd"/>
-            <w:r>
-              <w:rPr>
-                <w:rFonts w:ascii="Arial" w:hAnsi="Arial" w:cs="Arial"/>
-                <w:sz w:val="24"/>
-                <w:szCs w:val="24"/>
-              </w:rPr>
-              <w:t>10)</w:t>
+            <w:r>
+              <w:rPr>
+                <w:rFonts w:ascii="Arial" w:hAnsi="Arial" w:cs="Arial"/>
+                <w:sz w:val="24"/>
+                <w:szCs w:val="24"/>
+              </w:rPr>
+              <w:t>Char(10)</w:t>
             </w:r>
           </w:p>
         </w:tc>
@@ -2860,7 +2699,7 @@
         </w:tc>
         <w:tc>
           <w:tcPr>
-            <w:tcW w:w="2093" w:type="dxa"/>
+            <w:tcW w:w="2096" w:type="dxa"/>
             <w:vAlign w:val="center"/>
           </w:tcPr>
           <w:p>
@@ -3009,7 +2848,7 @@
         </w:tc>
         <w:tc>
           <w:tcPr>
-            <w:tcW w:w="2093" w:type="dxa"/>
+            <w:tcW w:w="2096" w:type="dxa"/>
             <w:vAlign w:val="center"/>
           </w:tcPr>
           <w:p>
@@ -3158,7 +2997,7 @@
         </w:tc>
         <w:tc>
           <w:tcPr>
-            <w:tcW w:w="2093" w:type="dxa"/>
+            <w:tcW w:w="2096" w:type="dxa"/>
             <w:vAlign w:val="center"/>
           </w:tcPr>
           <w:p>
@@ -3184,7 +3023,6 @@
     </w:tbl>
     <w:p>
       <w:pPr>
-        <w:spacing w:before="120"/>
         <w:jc w:val="both"/>
         <w:rPr>
           <w:rFonts w:ascii="Arial" w:hAnsi="Arial" w:cs="Arial"/>
@@ -3202,6 +3040,18 @@
           <w:szCs w:val="24"/>
         </w:rPr>
       </w:pPr>
+    </w:p>
+    <w:p>
+      <w:pPr>
+        <w:jc w:val="both"/>
+        <w:rPr>
+          <w:rFonts w:ascii="Arial" w:hAnsi="Arial" w:cs="Arial"/>
+          <w:sz w:val="24"/>
+          <w:szCs w:val="24"/>
+        </w:rPr>
+      </w:pPr>
+      <w:bookmarkStart w:id="0" w:name="_GoBack"/>
+      <w:bookmarkEnd w:id="0"/>
     </w:p>
     <w:tbl>
       <w:tblPr>
@@ -3253,15 +3103,7 @@
                 <w:sz w:val="24"/>
                 <w:szCs w:val="24"/>
               </w:rPr>
-              <w:t xml:space="preserve">: </w:t>
-            </w:r>
-            <w:r>
-              <w:rPr>
-                <w:rFonts w:ascii="Arial" w:hAnsi="Arial" w:cs="Arial"/>
-                <w:sz w:val="24"/>
-                <w:szCs w:val="24"/>
-              </w:rPr>
-              <w:t>análise de um produto por um usuário que o comprou</w:t>
+              <w:t>: análise de um produto por um usuário que o comprou</w:t>
             </w:r>
           </w:p>
         </w:tc>
@@ -3776,23 +3618,13 @@
                 <w:szCs w:val="24"/>
               </w:rPr>
             </w:pPr>
-            <w:proofErr w:type="gramStart"/>
-            <w:r>
-              <w:rPr>
-                <w:rFonts w:ascii="Arial" w:hAnsi="Arial" w:cs="Arial"/>
-                <w:sz w:val="24"/>
-                <w:szCs w:val="24"/>
-              </w:rPr>
-              <w:t>Varchar(</w:t>
-            </w:r>
-            <w:proofErr w:type="gramEnd"/>
-            <w:r>
-              <w:rPr>
-                <w:rFonts w:ascii="Arial" w:hAnsi="Arial" w:cs="Arial"/>
-                <w:sz w:val="24"/>
-                <w:szCs w:val="24"/>
-              </w:rPr>
-              <w:t>100)</w:t>
+            <w:r>
+              <w:rPr>
+                <w:rFonts w:ascii="Arial" w:hAnsi="Arial" w:cs="Arial"/>
+                <w:sz w:val="24"/>
+                <w:szCs w:val="24"/>
+              </w:rPr>
+              <w:t>Varchar(100)</w:t>
             </w:r>
           </w:p>
         </w:tc>
@@ -3864,25 +3696,7 @@
                 <w:sz w:val="24"/>
                 <w:szCs w:val="24"/>
               </w:rPr>
-              <w:t>“</w:t>
-            </w:r>
-            <w:proofErr w:type="gramStart"/>
-            <w:r>
-              <w:rPr>
-                <w:rFonts w:ascii="Arial" w:hAnsi="Arial" w:cs="Arial"/>
-                <w:sz w:val="24"/>
-                <w:szCs w:val="24"/>
-              </w:rPr>
-              <w:t>texto</w:t>
-            </w:r>
-            <w:proofErr w:type="gramEnd"/>
-            <w:r>
-              <w:rPr>
-                <w:rFonts w:ascii="Arial" w:hAnsi="Arial" w:cs="Arial"/>
-                <w:sz w:val="24"/>
-                <w:szCs w:val="24"/>
-              </w:rPr>
-              <w:t>”</w:t>
+              <w:t>“texto”</w:t>
             </w:r>
           </w:p>
         </w:tc>
@@ -3958,15 +3772,7 @@
                 <w:sz w:val="24"/>
                 <w:szCs w:val="24"/>
               </w:rPr>
-              <w:t xml:space="preserve">: </w:t>
-            </w:r>
-            <w:r>
-              <w:rPr>
-                <w:rFonts w:ascii="Arial" w:hAnsi="Arial" w:cs="Arial"/>
-                <w:sz w:val="24"/>
-                <w:szCs w:val="24"/>
-              </w:rPr>
-              <w:t>métodos de pagamento disponibilizados pelo e-commerce</w:t>
+              <w:t>: métodos de pagamento disponibilizados pelo e-commerce</w:t>
             </w:r>
           </w:p>
         </w:tc>
@@ -4183,23 +3989,13 @@
                 <w:szCs w:val="24"/>
               </w:rPr>
             </w:pPr>
-            <w:proofErr w:type="gramStart"/>
-            <w:r>
-              <w:rPr>
-                <w:rFonts w:ascii="Arial" w:hAnsi="Arial" w:cs="Arial"/>
-                <w:sz w:val="24"/>
-                <w:szCs w:val="24"/>
-              </w:rPr>
-              <w:t>Varchar(</w:t>
-            </w:r>
-            <w:proofErr w:type="gramEnd"/>
-            <w:r>
-              <w:rPr>
-                <w:rFonts w:ascii="Arial" w:hAnsi="Arial" w:cs="Arial"/>
-                <w:sz w:val="24"/>
-                <w:szCs w:val="24"/>
-              </w:rPr>
-              <w:t>20)</w:t>
+            <w:r>
+              <w:rPr>
+                <w:rFonts w:ascii="Arial" w:hAnsi="Arial" w:cs="Arial"/>
+                <w:sz w:val="24"/>
+                <w:szCs w:val="24"/>
+              </w:rPr>
+              <w:t>Varchar(20)</w:t>
             </w:r>
           </w:p>
         </w:tc>
@@ -4635,15 +4431,7 @@
                 <w:sz w:val="24"/>
                 <w:szCs w:val="24"/>
               </w:rPr>
-              <w:t xml:space="preserve">: </w:t>
-            </w:r>
-            <w:r>
-              <w:rPr>
-                <w:rFonts w:ascii="Arial" w:hAnsi="Arial" w:cs="Arial"/>
-                <w:sz w:val="24"/>
-                <w:szCs w:val="24"/>
-              </w:rPr>
-              <w:t>nota gerada para um produto comprado</w:t>
+              <w:t>: nota gerada para um produto comprado</w:t>
             </w:r>
           </w:p>
         </w:tc>
@@ -4842,15 +4630,7 @@
                 <w:sz w:val="24"/>
                 <w:szCs w:val="24"/>
               </w:rPr>
-              <w:t>Identifica</w:t>
-            </w:r>
-            <w:r>
-              <w:rPr>
-                <w:rFonts w:ascii="Arial" w:hAnsi="Arial" w:cs="Arial"/>
-                <w:sz w:val="24"/>
-                <w:szCs w:val="24"/>
-              </w:rPr>
-              <w:t>dor único da nota</w:t>
+              <w:t>Identificador único da nota</w:t>
             </w:r>
           </w:p>
         </w:tc>
@@ -4868,23 +4648,13 @@
                 <w:szCs w:val="24"/>
               </w:rPr>
             </w:pPr>
-            <w:proofErr w:type="gramStart"/>
-            <w:r>
-              <w:rPr>
-                <w:rFonts w:ascii="Arial" w:hAnsi="Arial" w:cs="Arial"/>
-                <w:sz w:val="24"/>
-                <w:szCs w:val="24"/>
-              </w:rPr>
-              <w:t>Char(</w:t>
-            </w:r>
-            <w:proofErr w:type="gramEnd"/>
-            <w:r>
-              <w:rPr>
-                <w:rFonts w:ascii="Arial" w:hAnsi="Arial" w:cs="Arial"/>
-                <w:sz w:val="24"/>
-                <w:szCs w:val="24"/>
-              </w:rPr>
-              <w:t>10)</w:t>
+            <w:r>
+              <w:rPr>
+                <w:rFonts w:ascii="Arial" w:hAnsi="Arial" w:cs="Arial"/>
+                <w:sz w:val="24"/>
+                <w:szCs w:val="24"/>
+              </w:rPr>
+              <w:t>Char(10)</w:t>
             </w:r>
           </w:p>
         </w:tc>
@@ -5022,15 +4792,7 @@
                 <w:sz w:val="24"/>
                 <w:szCs w:val="24"/>
               </w:rPr>
-              <w:t xml:space="preserve">: </w:t>
-            </w:r>
-            <w:r>
-              <w:rPr>
-                <w:rFonts w:ascii="Arial" w:hAnsi="Arial" w:cs="Arial"/>
-                <w:sz w:val="24"/>
-                <w:szCs w:val="24"/>
-              </w:rPr>
-              <w:t>código que pode ser utilizado em uma compra e que dá desconto em produtos de uma determinada categoria</w:t>
+              <w:t>: código que pode ser utilizado em uma compra e que dá desconto em produtos de uma determinada categoria</w:t>
             </w:r>
           </w:p>
         </w:tc>
@@ -5247,23 +5009,13 @@
                 <w:szCs w:val="24"/>
               </w:rPr>
             </w:pPr>
-            <w:proofErr w:type="gramStart"/>
-            <w:r>
-              <w:rPr>
-                <w:rFonts w:ascii="Arial" w:hAnsi="Arial" w:cs="Arial"/>
-                <w:sz w:val="24"/>
-                <w:szCs w:val="24"/>
-              </w:rPr>
-              <w:t>Char(</w:t>
-            </w:r>
-            <w:proofErr w:type="gramEnd"/>
-            <w:r>
-              <w:rPr>
-                <w:rFonts w:ascii="Arial" w:hAnsi="Arial" w:cs="Arial"/>
-                <w:sz w:val="24"/>
-                <w:szCs w:val="24"/>
-              </w:rPr>
-              <w:t>4)</w:t>
+            <w:r>
+              <w:rPr>
+                <w:rFonts w:ascii="Arial" w:hAnsi="Arial" w:cs="Arial"/>
+                <w:sz w:val="24"/>
+                <w:szCs w:val="24"/>
+              </w:rPr>
+              <w:t>Char(4)</w:t>
             </w:r>
           </w:p>
         </w:tc>
@@ -5537,15 +5289,7 @@
                 <w:sz w:val="24"/>
                 <w:szCs w:val="24"/>
               </w:rPr>
-              <w:t>Porcentagem de desconto obtida ao utilizar est</w:t>
-            </w:r>
-            <w:r>
-              <w:rPr>
-                <w:rFonts w:ascii="Arial" w:hAnsi="Arial" w:cs="Arial"/>
-                <w:sz w:val="24"/>
-                <w:szCs w:val="24"/>
-              </w:rPr>
-              <w:t>e cupom</w:t>
+              <w:t>Porcentagem de desconto obtida ao utilizar este cupom</w:t>
             </w:r>
           </w:p>
         </w:tc>
@@ -5677,20 +5421,10 @@
         </w:rPr>
       </w:pPr>
     </w:p>
-    <w:p>
-      <w:pPr>
-        <w:jc w:val="both"/>
-        <w:rPr>
-          <w:rFonts w:ascii="Arial" w:hAnsi="Arial" w:cs="Arial"/>
-          <w:sz w:val="24"/>
-          <w:szCs w:val="24"/>
-        </w:rPr>
-      </w:pPr>
-    </w:p>
     <w:tbl>
       <w:tblPr>
         <w:tblStyle w:val="Tabelacomgrade"/>
-        <w:tblpPr w:leftFromText="141" w:rightFromText="141" w:vertAnchor="text" w:horzAnchor="margin" w:tblpXSpec="center" w:tblpY="109"/>
+        <w:tblpPr w:leftFromText="141" w:rightFromText="141" w:vertAnchor="text" w:horzAnchor="margin" w:tblpXSpec="center" w:tblpY="189"/>
         <w:tblW w:w="11197" w:type="dxa"/>
         <w:tblLayout w:type="fixed"/>
         <w:tblLook w:val="04A0" w:firstRow="1" w:lastRow="0" w:firstColumn="1" w:lastColumn="0" w:noHBand="0" w:noVBand="1"/>
@@ -5729,32 +5463,16 @@
                 <w:sz w:val="24"/>
                 <w:szCs w:val="24"/>
               </w:rPr>
-              <w:t>C</w:t>
-            </w:r>
-            <w:r>
-              <w:rPr>
-                <w:rFonts w:ascii="Arial" w:hAnsi="Arial" w:cs="Arial"/>
-                <w:b/>
-                <w:sz w:val="24"/>
-                <w:szCs w:val="24"/>
-              </w:rPr>
-              <w:t>ATEGORIA</w:t>
-            </w:r>
-            <w:r>
-              <w:rPr>
-                <w:rFonts w:ascii="Arial" w:hAnsi="Arial" w:cs="Arial"/>
-                <w:sz w:val="24"/>
-                <w:szCs w:val="24"/>
-              </w:rPr>
-              <w:t xml:space="preserve">: </w:t>
-            </w:r>
-            <w:r>
-              <w:rPr>
-                <w:rFonts w:ascii="Arial" w:hAnsi="Arial" w:cs="Arial"/>
-                <w:sz w:val="24"/>
-                <w:szCs w:val="24"/>
-              </w:rPr>
-              <w:t>conjunto de produtos com características em comum</w:t>
+              <w:lastRenderedPageBreak/>
+              <w:t>CATEGORIA</w:t>
+            </w:r>
+            <w:r>
+              <w:rPr>
+                <w:rFonts w:ascii="Arial" w:hAnsi="Arial" w:cs="Arial"/>
+                <w:sz w:val="24"/>
+                <w:szCs w:val="24"/>
+              </w:rPr>
+              <w:t>: conjunto de produtos com características em comum</w:t>
             </w:r>
           </w:p>
         </w:tc>
@@ -5882,7 +5600,7 @@
         </w:tc>
         <w:tc>
           <w:tcPr>
-            <w:tcW w:w="2093" w:type="dxa"/>
+            <w:tcW w:w="2096" w:type="dxa"/>
             <w:vAlign w:val="center"/>
           </w:tcPr>
           <w:p>
@@ -5971,23 +5689,13 @@
                 <w:szCs w:val="24"/>
               </w:rPr>
             </w:pPr>
-            <w:proofErr w:type="gramStart"/>
-            <w:r>
-              <w:rPr>
-                <w:rFonts w:ascii="Arial" w:hAnsi="Arial" w:cs="Arial"/>
-                <w:sz w:val="24"/>
-                <w:szCs w:val="24"/>
-              </w:rPr>
-              <w:t>Varchar(</w:t>
-            </w:r>
-            <w:proofErr w:type="gramEnd"/>
-            <w:r>
-              <w:rPr>
-                <w:rFonts w:ascii="Arial" w:hAnsi="Arial" w:cs="Arial"/>
-                <w:sz w:val="24"/>
-                <w:szCs w:val="24"/>
-              </w:rPr>
-              <w:t>20)</w:t>
+            <w:r>
+              <w:rPr>
+                <w:rFonts w:ascii="Arial" w:hAnsi="Arial" w:cs="Arial"/>
+                <w:sz w:val="24"/>
+                <w:szCs w:val="24"/>
+              </w:rPr>
+              <w:t>Varchar(20)</w:t>
             </w:r>
           </w:p>
         </w:tc>
@@ -6041,7 +5749,7 @@
         </w:tc>
         <w:tc>
           <w:tcPr>
-            <w:tcW w:w="2093" w:type="dxa"/>
+            <w:tcW w:w="2096" w:type="dxa"/>
             <w:vAlign w:val="center"/>
           </w:tcPr>
           <w:p>
@@ -6078,7 +5786,7 @@
     <w:tbl>
       <w:tblPr>
         <w:tblStyle w:val="Tabelacomgrade"/>
-        <w:tblpPr w:leftFromText="141" w:rightFromText="141" w:vertAnchor="text" w:horzAnchor="margin" w:tblpXSpec="center" w:tblpY="109"/>
+        <w:tblpPr w:leftFromText="141" w:rightFromText="141" w:vertAnchor="text" w:horzAnchor="margin" w:tblpXSpec="center" w:tblpY="33"/>
         <w:tblW w:w="11197" w:type="dxa"/>
         <w:tblLayout w:type="fixed"/>
         <w:tblLook w:val="04A0" w:firstRow="1" w:lastRow="0" w:firstColumn="1" w:lastColumn="0" w:noHBand="0" w:noVBand="1"/>
@@ -6125,15 +5833,7 @@
                 <w:sz w:val="24"/>
                 <w:szCs w:val="24"/>
               </w:rPr>
-              <w:t xml:space="preserve">: </w:t>
-            </w:r>
-            <w:r>
-              <w:rPr>
-                <w:rFonts w:ascii="Arial" w:hAnsi="Arial" w:cs="Arial"/>
-                <w:sz w:val="24"/>
-                <w:szCs w:val="24"/>
-              </w:rPr>
-              <w:t>característica específica de uma ou mais categorias</w:t>
+              <w:t>: característica específica de uma ou mais categorias</w:t>
             </w:r>
           </w:p>
         </w:tc>
@@ -6261,7 +5961,7 @@
         </w:tc>
         <w:tc>
           <w:tcPr>
-            <w:tcW w:w="2093" w:type="dxa"/>
+            <w:tcW w:w="2096" w:type="dxa"/>
             <w:vAlign w:val="center"/>
           </w:tcPr>
           <w:p>
@@ -6350,23 +6050,13 @@
                 <w:szCs w:val="24"/>
               </w:rPr>
             </w:pPr>
-            <w:proofErr w:type="gramStart"/>
-            <w:r>
-              <w:rPr>
-                <w:rFonts w:ascii="Arial" w:hAnsi="Arial" w:cs="Arial"/>
-                <w:sz w:val="24"/>
-                <w:szCs w:val="24"/>
-              </w:rPr>
-              <w:t>Varchar(</w:t>
-            </w:r>
-            <w:proofErr w:type="gramEnd"/>
-            <w:r>
-              <w:rPr>
-                <w:rFonts w:ascii="Arial" w:hAnsi="Arial" w:cs="Arial"/>
-                <w:sz w:val="24"/>
-                <w:szCs w:val="24"/>
-              </w:rPr>
-              <w:t>30)</w:t>
+            <w:r>
+              <w:rPr>
+                <w:rFonts w:ascii="Arial" w:hAnsi="Arial" w:cs="Arial"/>
+                <w:sz w:val="24"/>
+                <w:szCs w:val="24"/>
+              </w:rPr>
+              <w:t>Varchar(30)</w:t>
             </w:r>
           </w:p>
         </w:tc>
@@ -6420,7 +6110,7 @@
         </w:tc>
         <w:tc>
           <w:tcPr>
-            <w:tcW w:w="2093" w:type="dxa"/>
+            <w:tcW w:w="2096" w:type="dxa"/>
             <w:vAlign w:val="center"/>
           </w:tcPr>
           <w:p>
@@ -6509,23 +6199,13 @@
                 <w:szCs w:val="24"/>
               </w:rPr>
             </w:pPr>
-            <w:proofErr w:type="gramStart"/>
-            <w:r>
-              <w:rPr>
-                <w:rFonts w:ascii="Arial" w:hAnsi="Arial" w:cs="Arial"/>
-                <w:sz w:val="24"/>
-                <w:szCs w:val="24"/>
-              </w:rPr>
-              <w:t>Varchar(</w:t>
-            </w:r>
-            <w:proofErr w:type="gramEnd"/>
-            <w:r>
-              <w:rPr>
-                <w:rFonts w:ascii="Arial" w:hAnsi="Arial" w:cs="Arial"/>
-                <w:sz w:val="24"/>
-                <w:szCs w:val="24"/>
-              </w:rPr>
-              <w:t>30) (cada valor)</w:t>
+            <w:r>
+              <w:rPr>
+                <w:rFonts w:ascii="Arial" w:hAnsi="Arial" w:cs="Arial"/>
+                <w:sz w:val="24"/>
+                <w:szCs w:val="24"/>
+              </w:rPr>
+              <w:t>Varchar(30) (cada valor)</w:t>
             </w:r>
           </w:p>
         </w:tc>
@@ -6579,7 +6259,7 @@
         </w:tc>
         <w:tc>
           <w:tcPr>
-            <w:tcW w:w="2093" w:type="dxa"/>
+            <w:tcW w:w="2096" w:type="dxa"/>
             <w:vAlign w:val="center"/>
           </w:tcPr>
           <w:p>
@@ -6616,7 +6296,7 @@
     <w:tbl>
       <w:tblPr>
         <w:tblStyle w:val="Tabelacomgrade"/>
-        <w:tblpPr w:leftFromText="141" w:rightFromText="141" w:vertAnchor="text" w:horzAnchor="margin" w:tblpXSpec="center" w:tblpY="109"/>
+        <w:tblpPr w:leftFromText="141" w:rightFromText="141" w:vertAnchor="text" w:horzAnchor="margin" w:tblpXSpec="center" w:tblpY="85"/>
         <w:tblW w:w="11197" w:type="dxa"/>
         <w:tblLayout w:type="fixed"/>
         <w:tblLook w:val="04A0" w:firstRow="1" w:lastRow="0" w:firstColumn="1" w:lastColumn="0" w:noHBand="0" w:noVBand="1"/>
@@ -6663,43 +6343,14 @@
                 <w:sz w:val="24"/>
                 <w:szCs w:val="24"/>
               </w:rPr>
-              <w:t xml:space="preserve">: </w:t>
-            </w:r>
-            <w:r>
-              <w:rPr>
-                <w:rFonts w:ascii="Arial" w:hAnsi="Arial" w:cs="Arial"/>
-                <w:sz w:val="24"/>
-                <w:szCs w:val="24"/>
-              </w:rPr>
-              <w:t>oferta definida pelo e-commerce que pode ser aplicada a produtos para</w:t>
-            </w:r>
-            <w:r>
-              <w:rPr>
-                <w:rFonts w:ascii="Arial" w:hAnsi="Arial" w:cs="Arial"/>
-                <w:sz w:val="24"/>
-              </w:rPr>
-              <w:t xml:space="preserve"> </w:t>
-            </w:r>
-            <w:r>
-              <w:rPr>
-                <w:rFonts w:ascii="Arial" w:hAnsi="Arial" w:cs="Arial"/>
-                <w:sz w:val="24"/>
-              </w:rPr>
-              <w:t>reduzir o</w:t>
-            </w:r>
-            <w:r>
-              <w:rPr>
-                <w:rFonts w:ascii="Arial" w:hAnsi="Arial" w:cs="Arial"/>
-                <w:sz w:val="24"/>
-              </w:rPr>
-              <w:t xml:space="preserve"> seu</w:t>
-            </w:r>
-            <w:r>
-              <w:rPr>
-                <w:rFonts w:ascii="Arial" w:hAnsi="Arial" w:cs="Arial"/>
-                <w:sz w:val="24"/>
-              </w:rPr>
-              <w:t xml:space="preserve"> preço e/ou isentar o valor do frete.</w:t>
+              <w:t>: oferta definida pelo e-commerce que pode ser aplicada a produtos para</w:t>
+            </w:r>
+            <w:r>
+              <w:rPr>
+                <w:rFonts w:ascii="Arial" w:hAnsi="Arial" w:cs="Arial"/>
+                <w:sz w:val="24"/>
+              </w:rPr>
+              <w:t xml:space="preserve"> reduzir o seu preço e/ou isentar o valor do frete.</w:t>
             </w:r>
           </w:p>
         </w:tc>
@@ -6827,7 +6478,7 @@
         </w:tc>
         <w:tc>
           <w:tcPr>
-            <w:tcW w:w="2093" w:type="dxa"/>
+            <w:tcW w:w="2096" w:type="dxa"/>
             <w:vAlign w:val="center"/>
           </w:tcPr>
           <w:p>
@@ -6916,23 +6567,13 @@
                 <w:szCs w:val="24"/>
               </w:rPr>
             </w:pPr>
-            <w:proofErr w:type="gramStart"/>
-            <w:r>
-              <w:rPr>
-                <w:rFonts w:ascii="Arial" w:hAnsi="Arial" w:cs="Arial"/>
-                <w:sz w:val="24"/>
-                <w:szCs w:val="24"/>
-              </w:rPr>
-              <w:t>Char(</w:t>
-            </w:r>
-            <w:proofErr w:type="gramEnd"/>
-            <w:r>
-              <w:rPr>
-                <w:rFonts w:ascii="Arial" w:hAnsi="Arial" w:cs="Arial"/>
-                <w:sz w:val="24"/>
-                <w:szCs w:val="24"/>
-              </w:rPr>
-              <w:t>4)</w:t>
+            <w:r>
+              <w:rPr>
+                <w:rFonts w:ascii="Arial" w:hAnsi="Arial" w:cs="Arial"/>
+                <w:sz w:val="24"/>
+                <w:szCs w:val="24"/>
+              </w:rPr>
+              <w:t>Char(4)</w:t>
             </w:r>
           </w:p>
         </w:tc>
@@ -6986,7 +6627,7 @@
         </w:tc>
         <w:tc>
           <w:tcPr>
-            <w:tcW w:w="2093" w:type="dxa"/>
+            <w:tcW w:w="2096" w:type="dxa"/>
             <w:vAlign w:val="center"/>
           </w:tcPr>
           <w:p>
@@ -7135,7 +6776,7 @@
         </w:tc>
         <w:tc>
           <w:tcPr>
-            <w:tcW w:w="2093" w:type="dxa"/>
+            <w:tcW w:w="2096" w:type="dxa"/>
             <w:vAlign w:val="center"/>
           </w:tcPr>
           <w:p>
@@ -7224,7 +6865,6 @@
                 <w:szCs w:val="24"/>
               </w:rPr>
             </w:pPr>
-            <w:proofErr w:type="spellStart"/>
             <w:r>
               <w:rPr>
                 <w:rFonts w:ascii="Arial" w:hAnsi="Arial" w:cs="Arial"/>
@@ -7233,7 +6873,6 @@
               </w:rPr>
               <w:t>Boolean</w:t>
             </w:r>
-            <w:proofErr w:type="spellEnd"/>
           </w:p>
         </w:tc>
         <w:tc>
@@ -7286,19 +6925,18 @@
         </w:tc>
         <w:tc>
           <w:tcPr>
-            <w:tcW w:w="2093" w:type="dxa"/>
-            <w:vAlign w:val="center"/>
-          </w:tcPr>
-          <w:p>
-            <w:pPr>
-              <w:jc w:val="center"/>
-              <w:rPr>
-                <w:rFonts w:ascii="Arial" w:hAnsi="Arial" w:cs="Arial"/>
-                <w:sz w:val="24"/>
-                <w:szCs w:val="24"/>
-              </w:rPr>
-            </w:pPr>
-            <w:proofErr w:type="spellStart"/>
+            <w:tcW w:w="2096" w:type="dxa"/>
+            <w:vAlign w:val="center"/>
+          </w:tcPr>
+          <w:p>
+            <w:pPr>
+              <w:jc w:val="center"/>
+              <w:rPr>
+                <w:rFonts w:ascii="Arial" w:hAnsi="Arial" w:cs="Arial"/>
+                <w:sz w:val="24"/>
+                <w:szCs w:val="24"/>
+              </w:rPr>
+            </w:pPr>
             <w:r>
               <w:rPr>
                 <w:rFonts w:ascii="Arial" w:hAnsi="Arial" w:cs="Arial"/>
@@ -7307,7 +6945,6 @@
               </w:rPr>
               <w:t>True</w:t>
             </w:r>
-            <w:proofErr w:type="spellEnd"/>
           </w:p>
         </w:tc>
       </w:tr>
@@ -7325,7 +6962,7 @@
     <w:tbl>
       <w:tblPr>
         <w:tblStyle w:val="Tabelacomgrade"/>
-        <w:tblpPr w:leftFromText="141" w:rightFromText="141" w:vertAnchor="text" w:horzAnchor="margin" w:tblpXSpec="center" w:tblpY="109"/>
+        <w:tblpPr w:leftFromText="141" w:rightFromText="141" w:vertAnchor="text" w:horzAnchor="margin" w:tblpXSpec="center" w:tblpY="58"/>
         <w:tblW w:w="11197" w:type="dxa"/>
         <w:tblLayout w:type="fixed"/>
         <w:tblLook w:val="04A0" w:firstRow="1" w:lastRow="0" w:firstColumn="1" w:lastColumn="0" w:noHBand="0" w:noVBand="1"/>
@@ -7372,15 +7009,7 @@
                 <w:sz w:val="24"/>
                 <w:szCs w:val="24"/>
               </w:rPr>
-              <w:t xml:space="preserve">: </w:t>
-            </w:r>
-            <w:r>
-              <w:rPr>
-                <w:rFonts w:ascii="Arial" w:hAnsi="Arial" w:cs="Arial"/>
-                <w:sz w:val="24"/>
-                <w:szCs w:val="24"/>
-              </w:rPr>
-              <w:t>empresa, incluindo o próprio e-commerce, que vende produtos no site e/ou é responsável pela entrega de determinado produto</w:t>
+              <w:t>: empresa, incluindo o próprio e-commerce, que vende produtos no site e/ou é responsável pela entrega de determinado produto</w:t>
             </w:r>
           </w:p>
         </w:tc>
@@ -7597,23 +7226,13 @@
                 <w:szCs w:val="24"/>
               </w:rPr>
             </w:pPr>
-            <w:proofErr w:type="gramStart"/>
-            <w:r>
-              <w:rPr>
-                <w:rFonts w:ascii="Arial" w:hAnsi="Arial" w:cs="Arial"/>
-                <w:sz w:val="24"/>
-                <w:szCs w:val="24"/>
-              </w:rPr>
-              <w:t>Char(</w:t>
-            </w:r>
-            <w:proofErr w:type="gramEnd"/>
-            <w:r>
-              <w:rPr>
-                <w:rFonts w:ascii="Arial" w:hAnsi="Arial" w:cs="Arial"/>
-                <w:sz w:val="24"/>
-                <w:szCs w:val="24"/>
-              </w:rPr>
-              <w:t>14)</w:t>
+            <w:r>
+              <w:rPr>
+                <w:rFonts w:ascii="Arial" w:hAnsi="Arial" w:cs="Arial"/>
+                <w:sz w:val="24"/>
+                <w:szCs w:val="24"/>
+              </w:rPr>
+              <w:t>Char(14)</w:t>
             </w:r>
           </w:p>
         </w:tc>
@@ -7714,7 +7333,7 @@
                 <w:sz w:val="24"/>
                 <w:szCs w:val="24"/>
               </w:rPr>
-              <w:t>Política</w:t>
+              <w:t>Nome</w:t>
             </w:r>
           </w:p>
         </w:tc>
@@ -7738,7 +7357,7 @@
                 <w:sz w:val="24"/>
                 <w:szCs w:val="24"/>
               </w:rPr>
-              <w:t>Descrição da política da empresa em relação à entregas e devoluções</w:t>
+              <w:t>Nome da empresa</w:t>
             </w:r>
           </w:p>
         </w:tc>
@@ -7756,23 +7375,13 @@
                 <w:szCs w:val="24"/>
               </w:rPr>
             </w:pPr>
-            <w:proofErr w:type="gramStart"/>
-            <w:r>
-              <w:rPr>
-                <w:rFonts w:ascii="Arial" w:hAnsi="Arial" w:cs="Arial"/>
-                <w:sz w:val="24"/>
-                <w:szCs w:val="24"/>
-              </w:rPr>
-              <w:t>Varchar(</w:t>
-            </w:r>
-            <w:proofErr w:type="gramEnd"/>
-            <w:r>
-              <w:rPr>
-                <w:rFonts w:ascii="Arial" w:hAnsi="Arial" w:cs="Arial"/>
-                <w:sz w:val="24"/>
-                <w:szCs w:val="24"/>
-              </w:rPr>
-              <w:t>1000)</w:t>
+            <w:r>
+              <w:rPr>
+                <w:rFonts w:ascii="Arial" w:hAnsi="Arial" w:cs="Arial"/>
+                <w:sz w:val="24"/>
+                <w:szCs w:val="24"/>
+              </w:rPr>
+              <w:t>Varchar(60)</w:t>
             </w:r>
           </w:p>
         </w:tc>
@@ -7820,7 +7429,7 @@
                 <w:sz w:val="24"/>
                 <w:szCs w:val="24"/>
               </w:rPr>
-              <w:t>1-1000</w:t>
+              <w:t>1-60</w:t>
             </w:r>
           </w:p>
         </w:tc>
@@ -7844,25 +7453,7 @@
                 <w:sz w:val="24"/>
                 <w:szCs w:val="24"/>
               </w:rPr>
-              <w:t>“</w:t>
-            </w:r>
-            <w:proofErr w:type="gramStart"/>
-            <w:r>
-              <w:rPr>
-                <w:rFonts w:ascii="Arial" w:hAnsi="Arial" w:cs="Arial"/>
-                <w:sz w:val="24"/>
-                <w:szCs w:val="24"/>
-              </w:rPr>
-              <w:t>texto</w:t>
-            </w:r>
-            <w:proofErr w:type="gramEnd"/>
-            <w:r>
-              <w:rPr>
-                <w:rFonts w:ascii="Arial" w:hAnsi="Arial" w:cs="Arial"/>
-                <w:sz w:val="24"/>
-                <w:szCs w:val="24"/>
-              </w:rPr>
-              <w:t>”</w:t>
+              <w:t>Dell</w:t>
             </w:r>
           </w:p>
         </w:tc>
@@ -7891,7 +7482,7 @@
                 <w:sz w:val="24"/>
                 <w:szCs w:val="24"/>
               </w:rPr>
-              <w:t>Endereço</w:t>
+              <w:t>Política</w:t>
             </w:r>
           </w:p>
         </w:tc>
@@ -7915,7 +7506,7 @@
                 <w:sz w:val="24"/>
                 <w:szCs w:val="24"/>
               </w:rPr>
-              <w:t>Endereço da empresa</w:t>
+              <w:t>Descrição da política da empresa em relação à entregas e devoluções</w:t>
             </w:r>
           </w:p>
         </w:tc>
@@ -7933,23 +7524,13 @@
                 <w:szCs w:val="24"/>
               </w:rPr>
             </w:pPr>
-            <w:proofErr w:type="gramStart"/>
-            <w:r>
-              <w:rPr>
-                <w:rFonts w:ascii="Arial" w:hAnsi="Arial" w:cs="Arial"/>
-                <w:sz w:val="24"/>
-                <w:szCs w:val="24"/>
-              </w:rPr>
-              <w:t>Varchar(</w:t>
-            </w:r>
-            <w:proofErr w:type="gramEnd"/>
-            <w:r>
-              <w:rPr>
-                <w:rFonts w:ascii="Arial" w:hAnsi="Arial" w:cs="Arial"/>
-                <w:sz w:val="24"/>
-                <w:szCs w:val="24"/>
-              </w:rPr>
-              <w:t>100)</w:t>
+            <w:r>
+              <w:rPr>
+                <w:rFonts w:ascii="Arial" w:hAnsi="Arial" w:cs="Arial"/>
+                <w:sz w:val="24"/>
+                <w:szCs w:val="24"/>
+              </w:rPr>
+              <w:t>Varchar(1000)</w:t>
             </w:r>
           </w:p>
         </w:tc>
@@ -7997,7 +7578,7 @@
                 <w:sz w:val="24"/>
                 <w:szCs w:val="24"/>
               </w:rPr>
-              <w:t>10-100</w:t>
+              <w:t>1-1000</w:t>
             </w:r>
           </w:p>
         </w:tc>
@@ -8021,35 +7602,7 @@
                 <w:sz w:val="24"/>
                 <w:szCs w:val="24"/>
               </w:rPr>
-              <w:t>Rua y, 71</w:t>
-            </w:r>
-            <w:proofErr w:type="gramStart"/>
-            <w:r>
-              <w:rPr>
-                <w:rFonts w:ascii="Arial" w:hAnsi="Arial" w:cs="Arial"/>
-                <w:sz w:val="24"/>
-                <w:szCs w:val="24"/>
-              </w:rPr>
-              <w:t>, ,</w:t>
-            </w:r>
-            <w:proofErr w:type="gramEnd"/>
-          </w:p>
-          <w:p>
-            <w:pPr>
-              <w:jc w:val="center"/>
-              <w:rPr>
-                <w:rFonts w:ascii="Arial" w:hAnsi="Arial" w:cs="Arial"/>
-                <w:sz w:val="24"/>
-                <w:szCs w:val="24"/>
-              </w:rPr>
-            </w:pPr>
-            <w:r>
-              <w:rPr>
-                <w:rFonts w:ascii="Arial" w:hAnsi="Arial" w:cs="Arial"/>
-                <w:sz w:val="24"/>
-                <w:szCs w:val="24"/>
-              </w:rPr>
-              <w:t>61732500</w:t>
+              <w:t>“texto”</w:t>
             </w:r>
           </w:p>
         </w:tc>
@@ -8078,6 +7631,173 @@
                 <w:sz w:val="24"/>
                 <w:szCs w:val="24"/>
               </w:rPr>
+              <w:t>Endereço</w:t>
+            </w:r>
+          </w:p>
+        </w:tc>
+        <w:tc>
+          <w:tcPr>
+            <w:tcW w:w="3402" w:type="dxa"/>
+            <w:vAlign w:val="center"/>
+          </w:tcPr>
+          <w:p>
+            <w:pPr>
+              <w:jc w:val="center"/>
+              <w:rPr>
+                <w:rFonts w:ascii="Arial" w:hAnsi="Arial" w:cs="Arial"/>
+                <w:sz w:val="24"/>
+                <w:szCs w:val="24"/>
+              </w:rPr>
+            </w:pPr>
+            <w:r>
+              <w:rPr>
+                <w:rFonts w:ascii="Arial" w:hAnsi="Arial" w:cs="Arial"/>
+                <w:sz w:val="24"/>
+                <w:szCs w:val="24"/>
+              </w:rPr>
+              <w:t>Endereço da empresa</w:t>
+            </w:r>
+          </w:p>
+        </w:tc>
+        <w:tc>
+          <w:tcPr>
+            <w:tcW w:w="1757" w:type="dxa"/>
+            <w:vAlign w:val="center"/>
+          </w:tcPr>
+          <w:p>
+            <w:pPr>
+              <w:jc w:val="center"/>
+              <w:rPr>
+                <w:rFonts w:ascii="Arial" w:hAnsi="Arial" w:cs="Arial"/>
+                <w:sz w:val="24"/>
+                <w:szCs w:val="24"/>
+              </w:rPr>
+            </w:pPr>
+            <w:r>
+              <w:rPr>
+                <w:rFonts w:ascii="Arial" w:hAnsi="Arial" w:cs="Arial"/>
+                <w:sz w:val="24"/>
+                <w:szCs w:val="24"/>
+              </w:rPr>
+              <w:t>Varchar(100)</w:t>
+            </w:r>
+          </w:p>
+        </w:tc>
+        <w:tc>
+          <w:tcPr>
+            <w:tcW w:w="1191" w:type="dxa"/>
+            <w:vAlign w:val="center"/>
+          </w:tcPr>
+          <w:p>
+            <w:pPr>
+              <w:jc w:val="center"/>
+              <w:rPr>
+                <w:rFonts w:ascii="Arial" w:hAnsi="Arial" w:cs="Arial"/>
+                <w:sz w:val="24"/>
+                <w:szCs w:val="24"/>
+              </w:rPr>
+            </w:pPr>
+            <w:r>
+              <w:rPr>
+                <w:rFonts w:ascii="Arial" w:hAnsi="Arial" w:cs="Arial"/>
+                <w:sz w:val="24"/>
+                <w:szCs w:val="24"/>
+              </w:rPr>
+              <w:t>Não</w:t>
+            </w:r>
+          </w:p>
+        </w:tc>
+        <w:tc>
+          <w:tcPr>
+            <w:tcW w:w="1277" w:type="dxa"/>
+            <w:vAlign w:val="center"/>
+          </w:tcPr>
+          <w:p>
+            <w:pPr>
+              <w:jc w:val="center"/>
+              <w:rPr>
+                <w:rFonts w:ascii="Arial" w:hAnsi="Arial" w:cs="Arial"/>
+                <w:sz w:val="24"/>
+                <w:szCs w:val="24"/>
+              </w:rPr>
+            </w:pPr>
+            <w:r>
+              <w:rPr>
+                <w:rFonts w:ascii="Arial" w:hAnsi="Arial" w:cs="Arial"/>
+                <w:sz w:val="24"/>
+                <w:szCs w:val="24"/>
+              </w:rPr>
+              <w:t>10-100</w:t>
+            </w:r>
+          </w:p>
+        </w:tc>
+        <w:tc>
+          <w:tcPr>
+            <w:tcW w:w="2096" w:type="dxa"/>
+            <w:vAlign w:val="center"/>
+          </w:tcPr>
+          <w:p>
+            <w:pPr>
+              <w:jc w:val="center"/>
+              <w:rPr>
+                <w:rFonts w:ascii="Arial" w:hAnsi="Arial" w:cs="Arial"/>
+                <w:sz w:val="24"/>
+                <w:szCs w:val="24"/>
+              </w:rPr>
+            </w:pPr>
+            <w:r>
+              <w:rPr>
+                <w:rFonts w:ascii="Arial" w:hAnsi="Arial" w:cs="Arial"/>
+                <w:sz w:val="24"/>
+                <w:szCs w:val="24"/>
+              </w:rPr>
+              <w:t>Rua y, 71, ,</w:t>
+            </w:r>
+          </w:p>
+          <w:p>
+            <w:pPr>
+              <w:jc w:val="center"/>
+              <w:rPr>
+                <w:rFonts w:ascii="Arial" w:hAnsi="Arial" w:cs="Arial"/>
+                <w:sz w:val="24"/>
+                <w:szCs w:val="24"/>
+              </w:rPr>
+            </w:pPr>
+            <w:r>
+              <w:rPr>
+                <w:rFonts w:ascii="Arial" w:hAnsi="Arial" w:cs="Arial"/>
+                <w:sz w:val="24"/>
+                <w:szCs w:val="24"/>
+              </w:rPr>
+              <w:t>61732500</w:t>
+            </w:r>
+          </w:p>
+        </w:tc>
+      </w:tr>
+      <w:tr>
+        <w:trPr>
+          <w:trHeight w:val="397"/>
+        </w:trPr>
+        <w:tc>
+          <w:tcPr>
+            <w:tcW w:w="1474" w:type="dxa"/>
+            <w:vAlign w:val="center"/>
+          </w:tcPr>
+          <w:p>
+            <w:pPr>
+              <w:jc w:val="center"/>
+              <w:rPr>
+                <w:rFonts w:ascii="Arial" w:hAnsi="Arial" w:cs="Arial"/>
+                <w:sz w:val="24"/>
+                <w:szCs w:val="24"/>
+              </w:rPr>
+            </w:pPr>
+            <w:r>
+              <w:rPr>
+                <w:rFonts w:ascii="Arial" w:hAnsi="Arial" w:cs="Arial"/>
+                <w:sz w:val="24"/>
+                <w:szCs w:val="24"/>
+              </w:rPr>
               <w:t>Telefone</w:t>
             </w:r>
           </w:p>
@@ -8120,23 +7840,13 @@
                 <w:szCs w:val="24"/>
               </w:rPr>
             </w:pPr>
-            <w:proofErr w:type="gramStart"/>
-            <w:r>
-              <w:rPr>
-                <w:rFonts w:ascii="Arial" w:hAnsi="Arial" w:cs="Arial"/>
-                <w:sz w:val="24"/>
-                <w:szCs w:val="24"/>
-              </w:rPr>
-              <w:t>Char(</w:t>
-            </w:r>
-            <w:proofErr w:type="gramEnd"/>
-            <w:r>
-              <w:rPr>
-                <w:rFonts w:ascii="Arial" w:hAnsi="Arial" w:cs="Arial"/>
-                <w:sz w:val="24"/>
-                <w:szCs w:val="24"/>
-              </w:rPr>
-              <w:t>10)</w:t>
+            <w:r>
+              <w:rPr>
+                <w:rFonts w:ascii="Arial" w:hAnsi="Arial" w:cs="Arial"/>
+                <w:sz w:val="24"/>
+                <w:szCs w:val="24"/>
+              </w:rPr>
+              <w:t>Char(10)</w:t>
             </w:r>
           </w:p>
         </w:tc>
@@ -8229,6 +7939,7 @@
           <w:noProof/>
           <w:sz w:val="24"/>
           <w:szCs w:val="24"/>
+          <w:lang w:eastAsia="pt-BR"/>
         </w:rPr>
         <mc:AlternateContent>
           <mc:Choice Requires="wps">
@@ -8236,10 +7947,10 @@
               <wp:anchor distT="45720" distB="45720" distL="114300" distR="114300" simplePos="0" relativeHeight="251661312" behindDoc="0" locked="0" layoutInCell="1" allowOverlap="1" wp14:anchorId="70F90BEE" wp14:editId="1D4BA818">
                 <wp:simplePos x="0" y="0"/>
                 <wp:positionH relativeFrom="column">
-                  <wp:posOffset>-542925</wp:posOffset>
+                  <wp:posOffset>-495300</wp:posOffset>
                 </wp:positionH>
                 <wp:positionV relativeFrom="paragraph">
-                  <wp:posOffset>2271395</wp:posOffset>
+                  <wp:posOffset>2503805</wp:posOffset>
                 </wp:positionV>
                 <wp:extent cx="4162425" cy="257175"/>
                 <wp:effectExtent l="0" t="0" r="0" b="0"/>
@@ -8306,7 +8017,7 @@
           </mc:Choice>
           <mc:Fallback>
             <w:pict>
-              <v:shape w14:anchorId="70F90BEE" id="_x0000_s1027" type="#_x0000_t202" style="position:absolute;left:0;text-align:left;margin-left:-42.75pt;margin-top:178.85pt;width:327.75pt;height:20.25pt;z-index:251661312;visibility:visible;mso-wrap-style:square;mso-width-percent:0;mso-height-percent:0;mso-wrap-distance-left:9pt;mso-wrap-distance-top:3.6pt;mso-wrap-distance-right:9pt;mso-wrap-distance-bottom:3.6pt;mso-position-horizontal:absolute;mso-position-horizontal-relative:text;mso-position-vertical:absolute;mso-position-vertical-relative:text;mso-width-percent:0;mso-height-percent:0;mso-width-relative:margin;mso-height-relative:margin;v-text-anchor:top" o:gfxdata="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" filled="f" stroked="f">
+              <v:shape w14:anchorId="70F90BEE" id="_x0000_s1027" type="#_x0000_t202" style="position:absolute;left:0;text-align:left;margin-left:-39pt;margin-top:197.15pt;width:327.75pt;height:20.25pt;z-index:251661312;visibility:visible;mso-wrap-style:square;mso-width-percent:0;mso-height-percent:0;mso-wrap-distance-left:9pt;mso-wrap-distance-top:3.6pt;mso-wrap-distance-right:9pt;mso-wrap-distance-bottom:3.6pt;mso-position-horizontal:absolute;mso-position-horizontal-relative:text;mso-position-vertical:absolute;mso-position-vertical-relative:text;mso-width-percent:0;mso-height-percent:0;mso-width-relative:margin;mso-height-relative:margin;v-text-anchor:top" o:gfxdata="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" filled="f" stroked="f">
                 <v:textbox>
                   <w:txbxContent>
                     <w:p>
@@ -8336,7 +8047,7 @@
     <w:tbl>
       <w:tblPr>
         <w:tblStyle w:val="Tabelacomgrade"/>
-        <w:tblpPr w:leftFromText="141" w:rightFromText="141" w:vertAnchor="text" w:horzAnchor="margin" w:tblpXSpec="center" w:tblpY="236"/>
+        <w:tblpPr w:leftFromText="141" w:rightFromText="141" w:vertAnchor="text" w:horzAnchor="margin" w:tblpXSpec="center" w:tblpY="269"/>
         <w:tblW w:w="11197" w:type="dxa"/>
         <w:tblLook w:val="04A0" w:firstRow="1" w:lastRow="0" w:firstColumn="1" w:lastColumn="0" w:noHBand="0" w:noVBand="1"/>
       </w:tblPr>
@@ -8376,34 +8087,16 @@
                 <w:sz w:val="24"/>
                 <w:szCs w:val="24"/>
               </w:rPr>
-              <w:t xml:space="preserve">: </w:t>
-            </w:r>
-            <w:r>
-              <w:rPr>
-                <w:rFonts w:ascii="Arial" w:hAnsi="Arial" w:cs="Arial"/>
-                <w:sz w:val="24"/>
-                <w:szCs w:val="24"/>
-              </w:rPr>
-              <w:t>especialização de PARCEIRO, identificando as empresas que realizam vendas de produtos</w:t>
+              <w:t>: especialização de PARCEIRO, identificando as empresas que realizam vendas de produtos</w:t>
             </w:r>
           </w:p>
         </w:tc>
       </w:tr>
     </w:tbl>
-    <w:p>
-      <w:pPr>
-        <w:jc w:val="both"/>
-        <w:rPr>
-          <w:rFonts w:ascii="Arial" w:hAnsi="Arial" w:cs="Arial"/>
-          <w:sz w:val="24"/>
-          <w:szCs w:val="24"/>
-        </w:rPr>
-      </w:pPr>
-    </w:p>
     <w:tbl>
       <w:tblPr>
         <w:tblStyle w:val="Tabelacomgrade"/>
-        <w:tblpPr w:leftFromText="141" w:rightFromText="141" w:vertAnchor="text" w:horzAnchor="margin" w:tblpXSpec="center" w:tblpY="41"/>
+        <w:tblpPr w:leftFromText="141" w:rightFromText="141" w:vertAnchor="text" w:horzAnchor="margin" w:tblpXSpec="center" w:tblpY="1108"/>
         <w:tblW w:w="11197" w:type="dxa"/>
         <w:tblLook w:val="04A0" w:firstRow="1" w:lastRow="0" w:firstColumn="1" w:lastColumn="0" w:noHBand="0" w:noVBand="1"/>
       </w:tblPr>
@@ -8443,44 +8136,22 @@
                 <w:sz w:val="24"/>
                 <w:szCs w:val="24"/>
               </w:rPr>
-              <w:t xml:space="preserve">: </w:t>
-            </w:r>
-            <w:r>
-              <w:rPr>
-                <w:rFonts w:ascii="Arial" w:hAnsi="Arial" w:cs="Arial"/>
-                <w:sz w:val="24"/>
-                <w:szCs w:val="24"/>
-              </w:rPr>
-              <w:t xml:space="preserve"> </w:t>
-            </w:r>
-            <w:r>
-              <w:rPr>
-                <w:rFonts w:ascii="Arial" w:hAnsi="Arial" w:cs="Arial"/>
-                <w:sz w:val="24"/>
-                <w:szCs w:val="24"/>
-              </w:rPr>
-              <w:t>especialização de PARCEIRO, identificando</w:t>
-            </w:r>
-            <w:r>
-              <w:rPr>
-                <w:rFonts w:ascii="Arial" w:hAnsi="Arial" w:cs="Arial"/>
-                <w:sz w:val="24"/>
-                <w:szCs w:val="24"/>
-              </w:rPr>
-              <w:t xml:space="preserve"> as empresas que realizam entregas</w:t>
-            </w:r>
-            <w:r>
-              <w:rPr>
-                <w:rFonts w:ascii="Arial" w:hAnsi="Arial" w:cs="Arial"/>
-                <w:sz w:val="24"/>
-                <w:szCs w:val="24"/>
-              </w:rPr>
-              <w:t xml:space="preserve"> de produtos</w:t>
+              <w:t>:  especialização de PARCEIRO, identificando as empresas que realizam entregas de produtos</w:t>
             </w:r>
           </w:p>
         </w:tc>
       </w:tr>
     </w:tbl>
+    <w:p>
+      <w:pPr>
+        <w:jc w:val="both"/>
+        <w:rPr>
+          <w:rFonts w:ascii="Arial" w:hAnsi="Arial" w:cs="Arial"/>
+          <w:sz w:val="24"/>
+          <w:szCs w:val="24"/>
+        </w:rPr>
+      </w:pPr>
+    </w:p>
     <w:p>
       <w:pPr>
         <w:jc w:val="center"/>
@@ -8939,10 +8610,82 @@
           <w:sz w:val="24"/>
           <w:szCs w:val="24"/>
         </w:rPr>
-        <w:t xml:space="preserve">: indica a forma de pagamento escolhida para pagar o pedido. </w:t>
+        <w:t xml:space="preserve">: indica a forma de pagamento escolhida para pagar o pedido.  </w:t>
       </w:r>
-      <w:bookmarkStart w:id="0" w:name="_GoBack"/>
-      <w:bookmarkEnd w:id="0"/>
+      <w:r>
+        <w:rPr>
+          <w:rFonts w:ascii="Arial" w:hAnsi="Arial" w:cs="Arial"/>
+          <w:sz w:val="24"/>
+          <w:szCs w:val="24"/>
+        </w:rPr>
+        <w:t xml:space="preserve">  </w:t>
+      </w:r>
+    </w:p>
+    <w:p>
+      <w:pPr>
+        <w:rPr>
+          <w:rFonts w:ascii="Arial" w:hAnsi="Arial" w:cs="Arial"/>
+          <w:sz w:val="24"/>
+          <w:szCs w:val="24"/>
+        </w:rPr>
+      </w:pPr>
+      <w:r>
+        <w:rPr>
+          <w:rFonts w:ascii="Arial" w:hAnsi="Arial" w:cs="Arial"/>
+          <w:sz w:val="24"/>
+          <w:szCs w:val="24"/>
+        </w:rPr>
+        <w:br w:type="page"/>
+      </w:r>
+    </w:p>
+    <w:p>
+      <w:pPr>
+        <w:spacing w:after="120"/>
+        <w:jc w:val="center"/>
+        <w:rPr>
+          <w:rFonts w:ascii="Arial" w:hAnsi="Arial" w:cs="Arial"/>
+          <w:sz w:val="24"/>
+          <w:szCs w:val="24"/>
+        </w:rPr>
+      </w:pPr>
+      <w:r>
+        <w:rPr>
+          <w:rFonts w:ascii="Arial" w:hAnsi="Arial" w:cs="Arial"/>
+          <w:sz w:val="24"/>
+          <w:szCs w:val="24"/>
+        </w:rPr>
+        <w:lastRenderedPageBreak/>
+        <w:t>Observações e Restrições de Integridade:</w:t>
+      </w:r>
+    </w:p>
+    <w:p>
+      <w:pPr>
+        <w:spacing w:after="0"/>
+        <w:jc w:val="center"/>
+        <w:rPr>
+          <w:rFonts w:ascii="Arial" w:hAnsi="Arial" w:cs="Arial"/>
+          <w:sz w:val="24"/>
+          <w:szCs w:val="24"/>
+        </w:rPr>
+      </w:pPr>
+    </w:p>
+    <w:p>
+      <w:pPr>
+        <w:jc w:val="both"/>
+        <w:rPr>
+          <w:rFonts w:ascii="Arial" w:hAnsi="Arial" w:cs="Arial"/>
+          <w:sz w:val="24"/>
+          <w:szCs w:val="24"/>
+        </w:rPr>
+      </w:pPr>
+      <w:r>
+        <w:rPr>
+          <w:rFonts w:ascii="Arial" w:hAnsi="Arial" w:cs="Arial"/>
+          <w:sz w:val="24"/>
+          <w:szCs w:val="24"/>
+        </w:rPr>
+        <w:sym w:font="Symbol" w:char="F0B7"/>
+      </w:r>
       <w:r>
         <w:rPr>
           <w:rFonts w:ascii="Arial" w:hAnsi="Arial" w:cs="Arial"/>
@@ -8957,8 +8700,458 @@
           <w:sz w:val="24"/>
           <w:szCs w:val="24"/>
         </w:rPr>
+        <w:t>A especialização de Parceiro em Vendedor e Entregador é do tipo total e com interseção.</w:t>
+      </w:r>
+    </w:p>
+    <w:p>
+      <w:pPr>
+        <w:jc w:val="both"/>
+        <w:rPr>
+          <w:rFonts w:ascii="Arial" w:hAnsi="Arial" w:cs="Arial"/>
+          <w:sz w:val="24"/>
+          <w:szCs w:val="24"/>
+        </w:rPr>
+      </w:pPr>
+      <w:r>
+        <w:rPr>
+          <w:rFonts w:ascii="Arial" w:hAnsi="Arial" w:cs="Arial"/>
+          <w:sz w:val="24"/>
+          <w:szCs w:val="24"/>
+        </w:rPr>
+        <w:sym w:font="Symbol" w:char="F0B7"/>
+      </w:r>
+      <w:r>
+        <w:rPr>
+          <w:rFonts w:ascii="Arial" w:hAnsi="Arial" w:cs="Arial"/>
+          <w:sz w:val="24"/>
+          <w:szCs w:val="24"/>
+        </w:rPr>
+        <w:t xml:space="preserve"> </w:t>
+      </w:r>
+      <w:r>
+        <w:rPr>
+          <w:rFonts w:ascii="Arial" w:hAnsi="Arial" w:cs="Arial"/>
+          <w:sz w:val="24"/>
+          <w:szCs w:val="24"/>
+        </w:rPr>
+        <w:t xml:space="preserve">Quando um pedido é criado, deve-se criar também relações “compra” entre esse pedido e os produtos que o cliente tem no carrinho e, então, o carrinho deve ser esvaziado, removendo-se suas relações “seleção”.   </w:t>
+      </w:r>
+    </w:p>
+    <w:p>
+      <w:pPr>
+        <w:jc w:val="both"/>
+        <w:rPr>
+          <w:rFonts w:ascii="Arial" w:hAnsi="Arial" w:cs="Arial"/>
+          <w:sz w:val="24"/>
+          <w:szCs w:val="24"/>
+        </w:rPr>
+      </w:pPr>
+      <w:r>
+        <w:rPr>
+          <w:rFonts w:ascii="Arial" w:hAnsi="Arial" w:cs="Arial"/>
+          <w:sz w:val="24"/>
+          <w:szCs w:val="24"/>
+        </w:rPr>
+        <w:sym w:font="Symbol" w:char="F0B7"/>
+      </w:r>
+      <w:r>
+        <w:rPr>
+          <w:rFonts w:ascii="Arial" w:hAnsi="Arial" w:cs="Arial"/>
+          <w:sz w:val="24"/>
+          <w:szCs w:val="24"/>
+        </w:rPr>
+        <w:t xml:space="preserve"> </w:t>
+      </w:r>
+      <w:r>
+        <w:rPr>
+          <w:rFonts w:ascii="Arial" w:hAnsi="Arial" w:cs="Arial"/>
+          <w:sz w:val="24"/>
+          <w:szCs w:val="24"/>
+        </w:rPr>
+        <w:t xml:space="preserve">Um pedido só pode ser criado se o atributo estoque </w:t>
+      </w:r>
+      <w:r>
+        <w:rPr>
+          <w:rFonts w:ascii="Arial" w:hAnsi="Arial" w:cs="Arial"/>
+          <w:sz w:val="24"/>
+          <w:szCs w:val="24"/>
+        </w:rPr>
+        <w:t>dos produtos a serem comprados for maior ou igual que a quantidade destes</w:t>
+      </w:r>
+      <w:r>
+        <w:rPr>
+          <w:rFonts w:ascii="Arial" w:hAnsi="Arial" w:cs="Arial"/>
+          <w:sz w:val="24"/>
+          <w:szCs w:val="24"/>
+        </w:rPr>
+        <w:t xml:space="preserve"> produtos contidas no carrinho. Se o pedido for efetivado, deve-se reduzir a quantidade de produtos comprados do atributo estoque. </w:t>
+      </w:r>
+    </w:p>
+    <w:p>
+      <w:pPr>
+        <w:jc w:val="both"/>
+        <w:rPr>
+          <w:rFonts w:ascii="Arial" w:hAnsi="Arial" w:cs="Arial"/>
+          <w:sz w:val="24"/>
+          <w:szCs w:val="24"/>
+        </w:rPr>
+      </w:pPr>
+      <w:r>
+        <w:rPr>
+          <w:rFonts w:ascii="Arial" w:hAnsi="Arial" w:cs="Arial"/>
+          <w:sz w:val="24"/>
+          <w:szCs w:val="24"/>
+        </w:rPr>
+        <w:sym w:font="Symbol" w:char="F0B7"/>
+      </w:r>
+      <w:r>
+        <w:rPr>
+          <w:rFonts w:ascii="Arial" w:hAnsi="Arial" w:cs="Arial"/>
+          <w:sz w:val="24"/>
+          <w:szCs w:val="24"/>
+        </w:rPr>
+        <w:t xml:space="preserve"> Uma avaliação só pode ser criada se o cliente efetuou pelo menos um pedido com o produto que ao qual a avaliação se refere. </w:t>
+      </w:r>
+    </w:p>
+    <w:p>
+      <w:pPr>
+        <w:jc w:val="both"/>
+        <w:rPr>
+          <w:rFonts w:ascii="Arial" w:hAnsi="Arial" w:cs="Arial"/>
+          <w:sz w:val="24"/>
+          <w:szCs w:val="24"/>
+        </w:rPr>
+      </w:pPr>
+      <w:r>
+        <w:rPr>
+          <w:rFonts w:ascii="Arial" w:hAnsi="Arial" w:cs="Arial"/>
+          <w:sz w:val="24"/>
+          <w:szCs w:val="24"/>
+        </w:rPr>
+        <w:sym w:font="Symbol" w:char="F0B7"/>
+      </w:r>
+      <w:r>
+        <w:rPr>
+          <w:rFonts w:ascii="Arial" w:hAnsi="Arial" w:cs="Arial"/>
+          <w:sz w:val="24"/>
+          <w:szCs w:val="24"/>
+        </w:rPr>
+        <w:t xml:space="preserve"> Cliente.Email é único.</w:t>
+      </w:r>
+    </w:p>
+    <w:p>
+      <w:pPr>
+        <w:jc w:val="both"/>
+        <w:rPr>
+          <w:rFonts w:ascii="Arial" w:hAnsi="Arial" w:cs="Arial"/>
+          <w:sz w:val="24"/>
+          <w:szCs w:val="24"/>
+        </w:rPr>
+      </w:pPr>
+      <w:r>
+        <w:rPr>
+          <w:rFonts w:ascii="Arial" w:hAnsi="Arial" w:cs="Arial"/>
+          <w:sz w:val="24"/>
+          <w:szCs w:val="24"/>
+        </w:rPr>
+        <w:sym w:font="Symbol" w:char="F0B7"/>
+      </w:r>
+      <w:r>
+        <w:rPr>
+          <w:rFonts w:ascii="Arial" w:hAnsi="Arial" w:cs="Arial"/>
+          <w:sz w:val="24"/>
+          <w:szCs w:val="24"/>
+        </w:rPr>
+        <w:t xml:space="preserve"> </w:t>
+      </w:r>
+      <w:r>
+        <w:rPr>
+          <w:rFonts w:ascii="Arial" w:hAnsi="Arial" w:cs="Arial"/>
+          <w:sz w:val="24"/>
+          <w:szCs w:val="24"/>
+        </w:rPr>
+        <w:t>Se um cliente for r</w:t>
+      </w:r>
+      <w:r>
+        <w:rPr>
+          <w:rFonts w:ascii="Arial" w:hAnsi="Arial" w:cs="Arial"/>
+          <w:sz w:val="24"/>
+          <w:szCs w:val="24"/>
+        </w:rPr>
+        <w:t>emovido</w:t>
+      </w:r>
+      <w:r>
+        <w:rPr>
+          <w:rFonts w:ascii="Arial" w:hAnsi="Arial" w:cs="Arial"/>
+          <w:sz w:val="24"/>
+          <w:szCs w:val="24"/>
+        </w:rPr>
+        <w:t>,</w:t>
+      </w:r>
+      <w:r>
+        <w:rPr>
+          <w:rFonts w:ascii="Arial" w:hAnsi="Arial" w:cs="Arial"/>
+          <w:sz w:val="24"/>
+          <w:szCs w:val="24"/>
+        </w:rPr>
+        <w:t xml:space="preserve"> seu carrinho também tem de ser deletado</w:t>
+      </w:r>
+      <w:r>
+        <w:rPr>
+          <w:rFonts w:ascii="Arial" w:hAnsi="Arial" w:cs="Arial"/>
+          <w:sz w:val="24"/>
+          <w:szCs w:val="24"/>
+        </w:rPr>
+        <w:t xml:space="preserve">, mas seus pedidos e avaliações </w:t>
+      </w:r>
+      <w:r>
+        <w:rPr>
+          <w:rFonts w:ascii="Arial" w:hAnsi="Arial" w:cs="Arial"/>
+          <w:sz w:val="24"/>
+          <w:szCs w:val="24"/>
+        </w:rPr>
+        <w:t>devem ser mantidos (set null).</w:t>
+      </w:r>
+    </w:p>
+    <w:p>
+      <w:pPr>
+        <w:jc w:val="both"/>
+        <w:rPr>
+          <w:rFonts w:ascii="Arial" w:hAnsi="Arial" w:cs="Arial"/>
+          <w:sz w:val="24"/>
+          <w:szCs w:val="24"/>
+        </w:rPr>
+      </w:pPr>
+      <w:r>
+        <w:rPr>
+          <w:rFonts w:ascii="Arial" w:hAnsi="Arial" w:cs="Arial"/>
+          <w:sz w:val="24"/>
+          <w:szCs w:val="24"/>
+        </w:rPr>
+        <w:sym w:font="Symbol" w:char="F0B7"/>
+      </w:r>
+      <w:r>
+        <w:rPr>
+          <w:rFonts w:ascii="Arial" w:hAnsi="Arial" w:cs="Arial"/>
+          <w:sz w:val="24"/>
+          <w:szCs w:val="24"/>
+        </w:rPr>
+        <w:t xml:space="preserve"> Não é possível remover um pedido.</w:t>
+      </w:r>
+    </w:p>
+    <w:p>
+      <w:pPr>
+        <w:jc w:val="both"/>
+        <w:rPr>
+          <w:rFonts w:ascii="Arial" w:hAnsi="Arial" w:cs="Arial"/>
+          <w:sz w:val="24"/>
+          <w:szCs w:val="24"/>
+        </w:rPr>
+      </w:pPr>
+      <w:r>
+        <w:rPr>
+          <w:rFonts w:ascii="Arial" w:hAnsi="Arial" w:cs="Arial"/>
+          <w:sz w:val="24"/>
+          <w:szCs w:val="24"/>
+        </w:rPr>
+        <w:sym w:font="Symbol" w:char="F0B7"/>
+      </w:r>
+      <w:r>
+        <w:rPr>
+          <w:rFonts w:ascii="Arial" w:hAnsi="Arial" w:cs="Arial"/>
+          <w:sz w:val="24"/>
+          <w:szCs w:val="24"/>
+        </w:rPr>
+        <w:t xml:space="preserve"> Um produto só pode ser removido se não existir uma relação “compra” entre ele e um pedido. Se for possível deleta-lo, deve-se remover também suas relações “seleção” com carrinho. </w:t>
+      </w:r>
+    </w:p>
+    <w:p>
+      <w:pPr>
+        <w:jc w:val="both"/>
+        <w:rPr>
+          <w:rFonts w:ascii="Arial" w:hAnsi="Arial" w:cs="Arial"/>
+          <w:sz w:val="24"/>
+          <w:szCs w:val="24"/>
+        </w:rPr>
+      </w:pPr>
+      <w:r>
+        <w:rPr>
+          <w:rFonts w:ascii="Arial" w:hAnsi="Arial" w:cs="Arial"/>
+          <w:sz w:val="24"/>
+          <w:szCs w:val="24"/>
+        </w:rPr>
+        <w:sym w:font="Symbol" w:char="F0B7"/>
+      </w:r>
+      <w:r>
+        <w:rPr>
+          <w:rFonts w:ascii="Arial" w:hAnsi="Arial" w:cs="Arial"/>
+          <w:sz w:val="24"/>
+          <w:szCs w:val="24"/>
+        </w:rPr>
+        <w:t xml:space="preserve"> Se uma oferta for removida, deve-se manter os produtos que continham </w:t>
+      </w:r>
+      <w:r>
+        <w:rPr>
+          <w:rFonts w:ascii="Arial" w:hAnsi="Arial" w:cs="Arial"/>
+          <w:sz w:val="24"/>
+          <w:szCs w:val="24"/>
+        </w:rPr>
+        <w:t xml:space="preserve">uma relação “aplicação” com esta oferta. </w:t>
+      </w:r>
+    </w:p>
+    <w:p>
+      <w:pPr>
+        <w:jc w:val="both"/>
+        <w:rPr>
+          <w:rFonts w:ascii="Arial" w:hAnsi="Arial" w:cs="Arial"/>
+          <w:sz w:val="24"/>
+          <w:szCs w:val="24"/>
+        </w:rPr>
+      </w:pPr>
+      <w:r>
+        <w:rPr>
+          <w:rFonts w:ascii="Arial" w:hAnsi="Arial" w:cs="Arial"/>
+          <w:sz w:val="24"/>
+          <w:szCs w:val="24"/>
+        </w:rPr>
+        <w:sym w:font="Symbol" w:char="F0B7"/>
+      </w:r>
+      <w:r>
+        <w:rPr>
+          <w:rFonts w:ascii="Arial" w:hAnsi="Arial" w:cs="Arial"/>
+          <w:sz w:val="24"/>
+          <w:szCs w:val="24"/>
+        </w:rPr>
+        <w:t xml:space="preserve"> Se uma categoria for removida, deve-se remover os cupons de desconto</w:t>
+      </w:r>
+      <w:r>
+        <w:rPr>
+          <w:rFonts w:ascii="Arial" w:hAnsi="Arial" w:cs="Arial"/>
+          <w:sz w:val="24"/>
+          <w:szCs w:val="24"/>
+        </w:rPr>
+        <w:t xml:space="preserve"> e as caracterizações relacionada</w:t>
+      </w:r>
+      <w:r>
+        <w:rPr>
+          <w:rFonts w:ascii="Arial" w:hAnsi="Arial" w:cs="Arial"/>
+          <w:sz w:val="24"/>
+          <w:szCs w:val="24"/>
+        </w:rPr>
+        <w:t>s a esta categoria, mas manter os produtos que</w:t>
+      </w:r>
+      <w:r>
+        <w:rPr>
+          <w:rFonts w:ascii="Arial" w:hAnsi="Arial" w:cs="Arial"/>
+          <w:sz w:val="24"/>
+          <w:szCs w:val="24"/>
+        </w:rPr>
+        <w:t xml:space="preserve"> estavam classificados nela, realocando-os para a categoria default “outros”. </w:t>
+      </w:r>
+      <w:r>
+        <w:rPr>
+          <w:rFonts w:ascii="Arial" w:hAnsi="Arial" w:cs="Arial"/>
+          <w:sz w:val="24"/>
+          <w:szCs w:val="24"/>
+        </w:rPr>
+        <w:t xml:space="preserve"> </w:t>
+      </w:r>
+      <w:r>
+        <w:rPr>
+          <w:rFonts w:ascii="Arial" w:hAnsi="Arial" w:cs="Arial"/>
+          <w:sz w:val="24"/>
+          <w:szCs w:val="24"/>
+        </w:rPr>
         <w:t xml:space="preserve">  </w:t>
       </w:r>
+      <w:r>
+        <w:rPr>
+          <w:rFonts w:ascii="Arial" w:hAnsi="Arial" w:cs="Arial"/>
+          <w:sz w:val="24"/>
+          <w:szCs w:val="24"/>
+        </w:rPr>
+        <w:tab/>
+      </w:r>
+    </w:p>
+    <w:p>
+      <w:pPr>
+        <w:jc w:val="both"/>
+        <w:rPr>
+          <w:rFonts w:ascii="Arial" w:hAnsi="Arial" w:cs="Arial"/>
+          <w:sz w:val="24"/>
+          <w:szCs w:val="24"/>
+        </w:rPr>
+      </w:pPr>
+    </w:p>
+    <w:p>
+      <w:pPr>
+        <w:jc w:val="both"/>
+        <w:rPr>
+          <w:rFonts w:ascii="Arial" w:hAnsi="Arial" w:cs="Arial"/>
+          <w:sz w:val="24"/>
+          <w:szCs w:val="24"/>
+        </w:rPr>
+      </w:pPr>
+    </w:p>
+    <w:p>
+      <w:pPr>
+        <w:jc w:val="both"/>
+        <w:rPr>
+          <w:rFonts w:ascii="Arial" w:hAnsi="Arial" w:cs="Arial"/>
+          <w:sz w:val="24"/>
+          <w:szCs w:val="24"/>
+        </w:rPr>
+      </w:pPr>
+    </w:p>
+    <w:p>
+      <w:pPr>
+        <w:jc w:val="both"/>
+        <w:rPr>
+          <w:rFonts w:ascii="Arial" w:hAnsi="Arial" w:cs="Arial"/>
+          <w:sz w:val="24"/>
+          <w:szCs w:val="24"/>
+        </w:rPr>
+      </w:pPr>
+    </w:p>
+    <w:p>
+      <w:pPr>
+        <w:jc w:val="both"/>
+        <w:rPr>
+          <w:rFonts w:ascii="Arial" w:hAnsi="Arial" w:cs="Arial"/>
+          <w:sz w:val="24"/>
+          <w:szCs w:val="24"/>
+        </w:rPr>
+      </w:pPr>
+    </w:p>
+    <w:p>
+      <w:pPr>
+        <w:jc w:val="both"/>
+        <w:rPr>
+          <w:rFonts w:ascii="Arial" w:hAnsi="Arial" w:cs="Arial"/>
+          <w:sz w:val="24"/>
+          <w:szCs w:val="24"/>
+        </w:rPr>
+      </w:pPr>
+    </w:p>
+    <w:p>
+      <w:pPr>
+        <w:jc w:val="both"/>
+        <w:rPr>
+          <w:rFonts w:ascii="Arial" w:hAnsi="Arial" w:cs="Arial"/>
+          <w:sz w:val="24"/>
+          <w:szCs w:val="24"/>
+        </w:rPr>
+      </w:pPr>
+    </w:p>
+    <w:p>
+      <w:pPr>
+        <w:jc w:val="both"/>
+        <w:rPr>
+          <w:rFonts w:ascii="Arial" w:hAnsi="Arial" w:cs="Arial"/>
+          <w:sz w:val="24"/>
+          <w:szCs w:val="24"/>
+        </w:rPr>
+      </w:pPr>
     </w:p>
     <w:sectPr>
       <w:pgSz w:w="11906" w:h="16838"/>
@@ -9018,6 +9211,243 @@
     </w:p>
   </w:footnote>
 </w:footnotes>
+</file>
+
+<file path=word/numbering.xml><?xml version="1.0" encoding="utf-8"?>
+<w:numbering xmlns:wpc="http://schemas.microsoft.com/office/word/2010/wordprocessingCanvas" xmlns:mc="http://schemas.openxmlformats.org/markup-compatibility/2006" xmlns:o="urn:schemas-microsoft-com:office:office" xmlns:r="http://schemas.openxmlformats.org/officeDocument/2006/relationships" xmlns:m="http://schemas.openxmlformats.org/officeDocument/2006/math" xmlns:v="urn:schemas-microsoft-com:vml" xmlns:wp14="http://schemas.microsoft.com/office/word/2010/wordprocessingDrawing" xmlns:wp="http://schemas.openxmlformats.org/drawingml/2006/wordprocessingDrawing" xmlns:w10="urn:schemas-microsoft-com:office:word" xmlns:w="http://schemas.openxmlformats.org/wordprocessingml/2006/main" xmlns:w14="http://schemas.microsoft.com/office/word/2010/wordml" xmlns:w15="http://schemas.microsoft.com/office/word/2012/wordml" xmlns:wpg="http://schemas.microsoft.com/office/word/2010/wordprocessingGroup" xmlns:wpi="http://schemas.microsoft.com/office/word/2010/wordprocessingInk" xmlns:wne="http://schemas.microsoft.com/office/word/2006/wordml" xmlns:wps="http://schemas.microsoft.com/office/word/2010/wordprocessingShape" mc:Ignorable="w14 w15 wp14">
+  <w:abstractNum w:abstractNumId="0" w15:restartNumberingAfterBreak="0">
+    <w:nsid w:val="2DB253C0"/>
+    <w:multiLevelType w:val="hybridMultilevel"/>
+    <w:tmpl w:val="E6FCFEEE"/>
+    <w:lvl w:ilvl="0" w:tplc="095ED91E">
+      <w:start w:val="1"/>
+      <w:numFmt w:val="bullet"/>
+      <w:lvlText w:val=""/>
+      <w:lvlJc w:val="left"/>
+      <w:pPr>
+        <w:ind w:left="720" w:hanging="360"/>
+      </w:pPr>
+      <w:rPr>
+        <w:rFonts w:ascii="Wingdings" w:eastAsiaTheme="minorHAnsi" w:hAnsi="Wingdings" w:cs="Arial" w:hint="default"/>
+      </w:rPr>
+    </w:lvl>
+    <w:lvl w:ilvl="1" w:tplc="04160003" w:tentative="1">
+      <w:start w:val="1"/>
+      <w:numFmt w:val="bullet"/>
+      <w:lvlText w:val="o"/>
+      <w:lvlJc w:val="left"/>
+      <w:pPr>
+        <w:ind w:left="1440" w:hanging="360"/>
+      </w:pPr>
+      <w:rPr>
+        <w:rFonts w:ascii="Courier New" w:hAnsi="Courier New" w:cs="Courier New" w:hint="default"/>
+      </w:rPr>
+    </w:lvl>
+    <w:lvl w:ilvl="2" w:tplc="04160005" w:tentative="1">
+      <w:start w:val="1"/>
+      <w:numFmt w:val="bullet"/>
+      <w:lvlText w:val=""/>
+      <w:lvlJc w:val="left"/>
+      <w:pPr>
+        <w:ind w:left="2160" w:hanging="360"/>
+      </w:pPr>
+      <w:rPr>
+        <w:rFonts w:ascii="Wingdings" w:hAnsi="Wingdings" w:hint="default"/>
+      </w:rPr>
+    </w:lvl>
+    <w:lvl w:ilvl="3" w:tplc="04160001" w:tentative="1">
+      <w:start w:val="1"/>
+      <w:numFmt w:val="bullet"/>
+      <w:lvlText w:val=""/>
+      <w:lvlJc w:val="left"/>
+      <w:pPr>
+        <w:ind w:left="2880" w:hanging="360"/>
+      </w:pPr>
+      <w:rPr>
+        <w:rFonts w:ascii="Symbol" w:hAnsi="Symbol" w:hint="default"/>
+      </w:rPr>
+    </w:lvl>
+    <w:lvl w:ilvl="4" w:tplc="04160003" w:tentative="1">
+      <w:start w:val="1"/>
+      <w:numFmt w:val="bullet"/>
+      <w:lvlText w:val="o"/>
+      <w:lvlJc w:val="left"/>
+      <w:pPr>
+        <w:ind w:left="3600" w:hanging="360"/>
+      </w:pPr>
+      <w:rPr>
+        <w:rFonts w:ascii="Courier New" w:hAnsi="Courier New" w:cs="Courier New" w:hint="default"/>
+      </w:rPr>
+    </w:lvl>
+    <w:lvl w:ilvl="5" w:tplc="04160005" w:tentative="1">
+      <w:start w:val="1"/>
+      <w:numFmt w:val="bullet"/>
+      <w:lvlText w:val=""/>
+      <w:lvlJc w:val="left"/>
+      <w:pPr>
+        <w:ind w:left="4320" w:hanging="360"/>
+      </w:pPr>
+      <w:rPr>
+        <w:rFonts w:ascii="Wingdings" w:hAnsi="Wingdings" w:hint="default"/>
+      </w:rPr>
+    </w:lvl>
+    <w:lvl w:ilvl="6" w:tplc="04160001" w:tentative="1">
+      <w:start w:val="1"/>
+      <w:numFmt w:val="bullet"/>
+      <w:lvlText w:val=""/>
+      <w:lvlJc w:val="left"/>
+      <w:pPr>
+        <w:ind w:left="5040" w:hanging="360"/>
+      </w:pPr>
+      <w:rPr>
+        <w:rFonts w:ascii="Symbol" w:hAnsi="Symbol" w:hint="default"/>
+      </w:rPr>
+    </w:lvl>
+    <w:lvl w:ilvl="7" w:tplc="04160003" w:tentative="1">
+      <w:start w:val="1"/>
+      <w:numFmt w:val="bullet"/>
+      <w:lvlText w:val="o"/>
+      <w:lvlJc w:val="left"/>
+      <w:pPr>
+        <w:ind w:left="5760" w:hanging="360"/>
+      </w:pPr>
+      <w:rPr>
+        <w:rFonts w:ascii="Courier New" w:hAnsi="Courier New" w:cs="Courier New" w:hint="default"/>
+      </w:rPr>
+    </w:lvl>
+    <w:lvl w:ilvl="8" w:tplc="04160005" w:tentative="1">
+      <w:start w:val="1"/>
+      <w:numFmt w:val="bullet"/>
+      <w:lvlText w:val=""/>
+      <w:lvlJc w:val="left"/>
+      <w:pPr>
+        <w:ind w:left="6480" w:hanging="360"/>
+      </w:pPr>
+      <w:rPr>
+        <w:rFonts w:ascii="Wingdings" w:hAnsi="Wingdings" w:hint="default"/>
+      </w:rPr>
+    </w:lvl>
+  </w:abstractNum>
+  <w:abstractNum w:abstractNumId="1" w15:restartNumberingAfterBreak="0">
+    <w:nsid w:val="5EA11F6C"/>
+    <w:multiLevelType w:val="hybridMultilevel"/>
+    <w:tmpl w:val="3CF601D8"/>
+    <w:lvl w:ilvl="0" w:tplc="8CA4E6F8">
+      <w:start w:val="1"/>
+      <w:numFmt w:val="bullet"/>
+      <w:lvlText w:val=""/>
+      <w:lvlJc w:val="left"/>
+      <w:pPr>
+        <w:ind w:left="720" w:hanging="360"/>
+      </w:pPr>
+      <w:rPr>
+        <w:rFonts w:ascii="Wingdings" w:eastAsiaTheme="minorHAnsi" w:hAnsi="Wingdings" w:cs="Arial" w:hint="default"/>
+      </w:rPr>
+    </w:lvl>
+    <w:lvl w:ilvl="1" w:tplc="04160003" w:tentative="1">
+      <w:start w:val="1"/>
+      <w:numFmt w:val="bullet"/>
+      <w:lvlText w:val="o"/>
+      <w:lvlJc w:val="left"/>
+      <w:pPr>
+        <w:ind w:left="1440" w:hanging="360"/>
+      </w:pPr>
+      <w:rPr>
+        <w:rFonts w:ascii="Courier New" w:hAnsi="Courier New" w:cs="Courier New" w:hint="default"/>
+      </w:rPr>
+    </w:lvl>
+    <w:lvl w:ilvl="2" w:tplc="04160005" w:tentative="1">
+      <w:start w:val="1"/>
+      <w:numFmt w:val="bullet"/>
+      <w:lvlText w:val=""/>
+      <w:lvlJc w:val="left"/>
+      <w:pPr>
+        <w:ind w:left="2160" w:hanging="360"/>
+      </w:pPr>
+      <w:rPr>
+        <w:rFonts w:ascii="Wingdings" w:hAnsi="Wingdings" w:hint="default"/>
+      </w:rPr>
+    </w:lvl>
+    <w:lvl w:ilvl="3" w:tplc="04160001" w:tentative="1">
+      <w:start w:val="1"/>
+      <w:numFmt w:val="bullet"/>
+      <w:lvlText w:val=""/>
+      <w:lvlJc w:val="left"/>
+      <w:pPr>
+        <w:ind w:left="2880" w:hanging="360"/>
+      </w:pPr>
+      <w:rPr>
+        <w:rFonts w:ascii="Symbol" w:hAnsi="Symbol" w:hint="default"/>
+      </w:rPr>
+    </w:lvl>
+    <w:lvl w:ilvl="4" w:tplc="04160003" w:tentative="1">
+      <w:start w:val="1"/>
+      <w:numFmt w:val="bullet"/>
+      <w:lvlText w:val="o"/>
+      <w:lvlJc w:val="left"/>
+      <w:pPr>
+        <w:ind w:left="3600" w:hanging="360"/>
+      </w:pPr>
+      <w:rPr>
+        <w:rFonts w:ascii="Courier New" w:hAnsi="Courier New" w:cs="Courier New" w:hint="default"/>
+      </w:rPr>
+    </w:lvl>
+    <w:lvl w:ilvl="5" w:tplc="04160005" w:tentative="1">
+      <w:start w:val="1"/>
+      <w:numFmt w:val="bullet"/>
+      <w:lvlText w:val=""/>
+      <w:lvlJc w:val="left"/>
+      <w:pPr>
+        <w:ind w:left="4320" w:hanging="360"/>
+      </w:pPr>
+      <w:rPr>
+        <w:rFonts w:ascii="Wingdings" w:hAnsi="Wingdings" w:hint="default"/>
+      </w:rPr>
+    </w:lvl>
+    <w:lvl w:ilvl="6" w:tplc="04160001" w:tentative="1">
+      <w:start w:val="1"/>
+      <w:numFmt w:val="bullet"/>
+      <w:lvlText w:val=""/>
+      <w:lvlJc w:val="left"/>
+      <w:pPr>
+        <w:ind w:left="5040" w:hanging="360"/>
+      </w:pPr>
+      <w:rPr>
+        <w:rFonts w:ascii="Symbol" w:hAnsi="Symbol" w:hint="default"/>
+      </w:rPr>
+    </w:lvl>
+    <w:lvl w:ilvl="7" w:tplc="04160003" w:tentative="1">
+      <w:start w:val="1"/>
+      <w:numFmt w:val="bullet"/>
+      <w:lvlText w:val="o"/>
+      <w:lvlJc w:val="left"/>
+      <w:pPr>
+        <w:ind w:left="5760" w:hanging="360"/>
+      </w:pPr>
+      <w:rPr>
+        <w:rFonts w:ascii="Courier New" w:hAnsi="Courier New" w:cs="Courier New" w:hint="default"/>
+      </w:rPr>
+    </w:lvl>
+    <w:lvl w:ilvl="8" w:tplc="04160005" w:tentative="1">
+      <w:start w:val="1"/>
+      <w:numFmt w:val="bullet"/>
+      <w:lvlText w:val=""/>
+      <w:lvlJc w:val="left"/>
+      <w:pPr>
+        <w:ind w:left="6480" w:hanging="360"/>
+      </w:pPr>
+      <w:rPr>
+        <w:rFonts w:ascii="Wingdings" w:hAnsi="Wingdings" w:hint="default"/>
+      </w:rPr>
+    </w:lvl>
+  </w:abstractNum>
+  <w:num w:numId="1">
+    <w:abstractNumId w:val="0"/>
+  </w:num>
+  <w:num w:numId="2">
+    <w:abstractNumId w:val="1"/>
+  </w:num>
+</w:numbering>
 </file>
 
 <file path=word/styles.xml><?xml version="1.0" encoding="utf-8"?>
@@ -9520,6 +9950,125 @@
       <w:u w:val="single"/>
     </w:rPr>
   </w:style>
+  <w:style w:type="paragraph" w:styleId="PargrafodaLista">
+    <w:name w:val="List Paragraph"/>
+    <w:basedOn w:val="Normal"/>
+    <w:uiPriority w:val="34"/>
+    <w:qFormat/>
+    <w:rsid w:val="0016510D"/>
+    <w:pPr>
+      <w:ind w:left="720"/>
+      <w:contextualSpacing/>
+    </w:pPr>
+  </w:style>
+  <w:style w:type="character" w:styleId="TextodoEspaoReservado">
+    <w:name w:val="Placeholder Text"/>
+    <w:basedOn w:val="Fontepargpadro"/>
+    <w:uiPriority w:val="99"/>
+    <w:semiHidden/>
+    <w:rsid w:val="004C073F"/>
+    <w:rPr>
+      <w:color w:val="808080"/>
+    </w:rPr>
+  </w:style>
+  <w:style w:type="character" w:styleId="Refdecomentrio">
+    <w:name w:val="annotation reference"/>
+    <w:basedOn w:val="Fontepargpadro"/>
+    <w:uiPriority w:val="99"/>
+    <w:semiHidden/>
+    <w:unhideWhenUsed/>
+    <w:rsid w:val="004E3F3B"/>
+    <w:rPr>
+      <w:sz w:val="16"/>
+      <w:szCs w:val="16"/>
+    </w:rPr>
+  </w:style>
+  <w:style w:type="paragraph" w:styleId="Textodecomentrio">
+    <w:name w:val="annotation text"/>
+    <w:basedOn w:val="Normal"/>
+    <w:link w:val="TextodecomentrioChar"/>
+    <w:uiPriority w:val="99"/>
+    <w:semiHidden/>
+    <w:unhideWhenUsed/>
+    <w:rsid w:val="004E3F3B"/>
+    <w:pPr>
+      <w:spacing w:line="240" w:lineRule="auto"/>
+    </w:pPr>
+    <w:rPr>
+      <w:sz w:val="20"/>
+      <w:szCs w:val="20"/>
+    </w:rPr>
+  </w:style>
+  <w:style w:type="character" w:customStyle="1" w:styleId="TextodecomentrioChar">
+    <w:name w:val="Texto de comentário Char"/>
+    <w:basedOn w:val="Fontepargpadro"/>
+    <w:link w:val="Textodecomentrio"/>
+    <w:uiPriority w:val="99"/>
+    <w:semiHidden/>
+    <w:rsid w:val="004E3F3B"/>
+    <w:rPr>
+      <w:sz w:val="20"/>
+      <w:szCs w:val="20"/>
+    </w:rPr>
+  </w:style>
+  <w:style w:type="paragraph" w:styleId="Assuntodocomentrio">
+    <w:name w:val="annotation subject"/>
+    <w:basedOn w:val="Textodecomentrio"/>
+    <w:next w:val="Textodecomentrio"/>
+    <w:link w:val="AssuntodocomentrioChar"/>
+    <w:uiPriority w:val="99"/>
+    <w:semiHidden/>
+    <w:unhideWhenUsed/>
+    <w:rsid w:val="004E3F3B"/>
+    <w:rPr>
+      <w:b/>
+      <w:bCs/>
+    </w:rPr>
+  </w:style>
+  <w:style w:type="character" w:customStyle="1" w:styleId="AssuntodocomentrioChar">
+    <w:name w:val="Assunto do comentário Char"/>
+    <w:basedOn w:val="TextodecomentrioChar"/>
+    <w:link w:val="Assuntodocomentrio"/>
+    <w:uiPriority w:val="99"/>
+    <w:semiHidden/>
+    <w:rsid w:val="004E3F3B"/>
+    <w:rPr>
+      <w:b/>
+      <w:bCs/>
+      <w:sz w:val="20"/>
+      <w:szCs w:val="20"/>
+    </w:rPr>
+  </w:style>
+  <w:style w:type="paragraph" w:styleId="Textodebalo">
+    <w:name w:val="Balloon Text"/>
+    <w:basedOn w:val="Normal"/>
+    <w:link w:val="TextodebaloChar"/>
+    <w:uiPriority w:val="99"/>
+    <w:semiHidden/>
+    <w:unhideWhenUsed/>
+    <w:rsid w:val="004E3F3B"/>
+    <w:pPr>
+      <w:spacing w:after="0" w:line="240" w:lineRule="auto"/>
+    </w:pPr>
+    <w:rPr>
+      <w:rFonts w:ascii="Segoe UI" w:hAnsi="Segoe UI" w:cs="Segoe UI"/>
+      <w:sz w:val="18"/>
+      <w:szCs w:val="18"/>
+    </w:rPr>
+  </w:style>
+  <w:style w:type="character" w:customStyle="1" w:styleId="TextodebaloChar">
+    <w:name w:val="Texto de balão Char"/>
+    <w:basedOn w:val="Fontepargpadro"/>
+    <w:link w:val="Textodebalo"/>
+    <w:uiPriority w:val="99"/>
+    <w:semiHidden/>
+    <w:rsid w:val="004E3F3B"/>
+    <w:rPr>
+      <w:rFonts w:ascii="Segoe UI" w:hAnsi="Segoe UI" w:cs="Segoe UI"/>
+      <w:sz w:val="18"/>
+      <w:szCs w:val="18"/>
+    </w:rPr>
+  </w:style>
 </w:styles>
 </file>
 
@@ -9782,4 +10331,16 @@
     </a:ext>
   </a:extLst>
 </a:theme>
+</file>
+
+<file path=customXml/item1.xml><?xml version="1.0" encoding="utf-8"?>
+<b:Sources xmlns:b="http://schemas.openxmlformats.org/officeDocument/2006/bibliography" xmlns="http://schemas.openxmlformats.org/officeDocument/2006/bibliography" SelectedStyle="\APASixthEditionOfficeOnline.xsl" StyleName="APA" Version="6"/>
+</file>
+
+<file path=customXml/itemProps1.xml><?xml version="1.0" encoding="utf-8"?>
+<ds:datastoreItem xmlns:ds="http://schemas.openxmlformats.org/officeDocument/2006/customXml" ds:itemID="{38C95DD9-E632-4532-9F79-11D367796C10}">
+  <ds:schemaRefs>
+    <ds:schemaRef ds:uri="http://schemas.openxmlformats.org/officeDocument/2006/bibliography"/>
+  </ds:schemaRefs>
+</ds:datastoreItem>
 </file>
</xml_diff>

<commit_message>
Atualização Dicionário e criação de consultas
</commit_message>
<xml_diff>
--- a/Dicionario_ecommerce.docx
+++ b/Dicionario_ecommerce.docx
@@ -3050,8 +3050,6 @@
           <w:szCs w:val="24"/>
         </w:rPr>
       </w:pPr>
-      <w:bookmarkStart w:id="0" w:name="_GoBack"/>
-      <w:bookmarkEnd w:id="0"/>
     </w:p>
     <w:tbl>
       <w:tblPr>
@@ -3624,7 +3622,15 @@
                 <w:sz w:val="24"/>
                 <w:szCs w:val="24"/>
               </w:rPr>
-              <w:t>Varchar(100)</w:t>
+              <w:t>Varchar(2</w:t>
+            </w:r>
+            <w:r>
+              <w:rPr>
+                <w:rFonts w:ascii="Arial" w:hAnsi="Arial" w:cs="Arial"/>
+                <w:sz w:val="24"/>
+                <w:szCs w:val="24"/>
+              </w:rPr>
+              <w:t>00)</w:t>
             </w:r>
           </w:p>
         </w:tc>
@@ -3672,7 +3678,15 @@
                 <w:sz w:val="24"/>
                 <w:szCs w:val="24"/>
               </w:rPr>
-              <w:t>1-100</w:t>
+              <w:t>1-2</w:t>
+            </w:r>
+            <w:r>
+              <w:rPr>
+                <w:rFonts w:ascii="Arial" w:hAnsi="Arial" w:cs="Arial"/>
+                <w:sz w:val="24"/>
+                <w:szCs w:val="24"/>
+              </w:rPr>
+              <w:t>00</w:t>
             </w:r>
           </w:p>
         </w:tc>
@@ -3696,7 +3710,17 @@
                 <w:sz w:val="24"/>
                 <w:szCs w:val="24"/>
               </w:rPr>
-              <w:t>“texto”</w:t>
+              <w:t>“te</w:t>
+            </w:r>
+            <w:bookmarkStart w:id="0" w:name="_GoBack"/>
+            <w:bookmarkEnd w:id="0"/>
+            <w:r>
+              <w:rPr>
+                <w:rFonts w:ascii="Arial" w:hAnsi="Arial" w:cs="Arial"/>
+                <w:sz w:val="24"/>
+                <w:szCs w:val="24"/>
+              </w:rPr>
+              <w:t>xto”</w:t>
             </w:r>
           </w:p>
         </w:tc>
@@ -8810,7 +8834,23 @@
           <w:sz w:val="24"/>
           <w:szCs w:val="24"/>
         </w:rPr>
-        <w:t xml:space="preserve"> Uma avaliação só pode ser criada se o cliente efetuou pelo menos um pedido com o produto que ao qual a avaliação se refere. </w:t>
+        <w:t xml:space="preserve"> Uma avaliação só pode ser criada se o cliente efetuou pelo m</w:t>
+      </w:r>
+      <w:r>
+        <w:rPr>
+          <w:rFonts w:ascii="Arial" w:hAnsi="Arial" w:cs="Arial"/>
+          <w:sz w:val="24"/>
+          <w:szCs w:val="24"/>
+        </w:rPr>
+        <w:t>enos um pedido com o produto</w:t>
+      </w:r>
+      <w:r>
+        <w:rPr>
+          <w:rFonts w:ascii="Arial" w:hAnsi="Arial" w:cs="Arial"/>
+          <w:sz w:val="24"/>
+          <w:szCs w:val="24"/>
+        </w:rPr>
+        <w:t xml:space="preserve"> ao qual a avaliação se refere. </w:t>
       </w:r>
     </w:p>
     <w:p>
@@ -8996,7 +9036,23 @@
           <w:sz w:val="24"/>
           <w:szCs w:val="24"/>
         </w:rPr>
-        <w:t xml:space="preserve">uma relação “aplicação” com esta oferta. </w:t>
+        <w:t xml:space="preserve">uma </w:t>
+      </w:r>
+      <w:r>
+        <w:rPr>
+          <w:rFonts w:ascii="Arial" w:hAnsi="Arial" w:cs="Arial"/>
+          <w:sz w:val="24"/>
+          <w:szCs w:val="24"/>
+        </w:rPr>
+        <w:tab/>
+      </w:r>
+      <w:r>
+        <w:rPr>
+          <w:rFonts w:ascii="Arial" w:hAnsi="Arial" w:cs="Arial"/>
+          <w:sz w:val="24"/>
+          <w:szCs w:val="24"/>
+        </w:rPr>
+        <w:t xml:space="preserve">relação “aplicação” com esta oferta. </w:t>
       </w:r>
     </w:p>
     <w:p>
@@ -9022,6 +9078,32 @@
           <w:sz w:val="24"/>
           <w:szCs w:val="24"/>
         </w:rPr>
+        <w:t xml:space="preserve"> Se uma oferta for atualizada, deve-se atualizar também os produtos que contém uma relação “aplicação” com esta oferta.</w:t>
+      </w:r>
+    </w:p>
+    <w:p>
+      <w:pPr>
+        <w:jc w:val="both"/>
+        <w:rPr>
+          <w:rFonts w:ascii="Arial" w:hAnsi="Arial" w:cs="Arial"/>
+          <w:sz w:val="24"/>
+          <w:szCs w:val="24"/>
+        </w:rPr>
+      </w:pPr>
+      <w:r>
+        <w:rPr>
+          <w:rFonts w:ascii="Arial" w:hAnsi="Arial" w:cs="Arial"/>
+          <w:sz w:val="24"/>
+          <w:szCs w:val="24"/>
+        </w:rPr>
+        <w:sym w:font="Symbol" w:char="F0B7"/>
+      </w:r>
+      <w:r>
+        <w:rPr>
+          <w:rFonts w:ascii="Arial" w:hAnsi="Arial" w:cs="Arial"/>
+          <w:sz w:val="24"/>
+          <w:szCs w:val="24"/>
+        </w:rPr>
         <w:t xml:space="preserve"> Se uma categoria for removida, deve-se remover os cupons de desconto</w:t>
       </w:r>
       <w:r>
@@ -9046,7 +9128,41 @@
           <w:sz w:val="24"/>
           <w:szCs w:val="24"/>
         </w:rPr>
-        <w:t xml:space="preserve"> estavam classificados nela, realocando-os para a categoria default “outros”. </w:t>
+        <w:t xml:space="preserve"> estavam classificados nela, realocando-os para a categoria default “outros”.</w:t>
+      </w:r>
+    </w:p>
+    <w:p>
+      <w:pPr>
+        <w:jc w:val="both"/>
+        <w:rPr>
+          <w:rFonts w:ascii="Arial" w:hAnsi="Arial" w:cs="Arial"/>
+          <w:sz w:val="24"/>
+          <w:szCs w:val="24"/>
+        </w:rPr>
+      </w:pPr>
+      <w:r>
+        <w:rPr>
+          <w:rFonts w:ascii="Arial" w:hAnsi="Arial" w:cs="Arial"/>
+          <w:sz w:val="24"/>
+          <w:szCs w:val="24"/>
+        </w:rPr>
+        <w:sym w:font="Symbol" w:char="F0B7"/>
+      </w:r>
+      <w:r>
+        <w:rPr>
+          <w:rFonts w:ascii="Arial" w:hAnsi="Arial" w:cs="Arial"/>
+          <w:sz w:val="24"/>
+          <w:szCs w:val="24"/>
+        </w:rPr>
+        <w:t xml:space="preserve"> Se uma propriedade for removida, deve-se manter categorias caracterizadas por elas. </w:t>
+      </w:r>
+      <w:r>
+        <w:rPr>
+          <w:rFonts w:ascii="Arial" w:hAnsi="Arial" w:cs="Arial"/>
+          <w:sz w:val="24"/>
+          <w:szCs w:val="24"/>
+        </w:rPr>
+        <w:t xml:space="preserve"> </w:t>
       </w:r>
       <w:r>
         <w:rPr>
@@ -9082,6 +9198,22 @@
           <w:szCs w:val="24"/>
         </w:rPr>
       </w:pPr>
+      <w:r>
+        <w:rPr>
+          <w:rFonts w:ascii="Arial" w:hAnsi="Arial" w:cs="Arial"/>
+          <w:sz w:val="24"/>
+          <w:szCs w:val="24"/>
+        </w:rPr>
+        <w:sym w:font="Symbol" w:char="F0B7"/>
+      </w:r>
+      <w:r>
+        <w:rPr>
+          <w:rFonts w:ascii="Arial" w:hAnsi="Arial" w:cs="Arial"/>
+          <w:sz w:val="24"/>
+          <w:szCs w:val="24"/>
+        </w:rPr>
+        <w:t xml:space="preserve"> Se um parceiro for removido, deve-se remover também os produtos fornecidos e/ou transportados por eles, exceto se algum destes produtos foi vendido. Neste caso, deve-se então atualizar o atributo estoque de todos os produtos relacionados com este parceiro com o valor zero.  </w:t>
+      </w:r>
     </w:p>
     <w:p>
       <w:pPr>
@@ -9092,56 +9224,54 @@
           <w:szCs w:val="24"/>
         </w:rPr>
       </w:pPr>
-    </w:p>
-    <w:p>
-      <w:pPr>
-        <w:jc w:val="both"/>
-        <w:rPr>
-          <w:rFonts w:ascii="Arial" w:hAnsi="Arial" w:cs="Arial"/>
-          <w:sz w:val="24"/>
-          <w:szCs w:val="24"/>
-        </w:rPr>
-      </w:pPr>
-    </w:p>
-    <w:p>
-      <w:pPr>
-        <w:jc w:val="both"/>
-        <w:rPr>
-          <w:rFonts w:ascii="Arial" w:hAnsi="Arial" w:cs="Arial"/>
-          <w:sz w:val="24"/>
-          <w:szCs w:val="24"/>
-        </w:rPr>
-      </w:pPr>
-    </w:p>
-    <w:p>
-      <w:pPr>
-        <w:jc w:val="both"/>
-        <w:rPr>
-          <w:rFonts w:ascii="Arial" w:hAnsi="Arial" w:cs="Arial"/>
-          <w:sz w:val="24"/>
-          <w:szCs w:val="24"/>
-        </w:rPr>
-      </w:pPr>
-    </w:p>
-    <w:p>
-      <w:pPr>
-        <w:jc w:val="both"/>
-        <w:rPr>
-          <w:rFonts w:ascii="Arial" w:hAnsi="Arial" w:cs="Arial"/>
-          <w:sz w:val="24"/>
-          <w:szCs w:val="24"/>
-        </w:rPr>
-      </w:pPr>
-    </w:p>
-    <w:p>
-      <w:pPr>
-        <w:jc w:val="both"/>
-        <w:rPr>
-          <w:rFonts w:ascii="Arial" w:hAnsi="Arial" w:cs="Arial"/>
-          <w:sz w:val="24"/>
-          <w:szCs w:val="24"/>
-        </w:rPr>
-      </w:pPr>
+      <w:r>
+        <w:rPr>
+          <w:rFonts w:ascii="Arial" w:hAnsi="Arial" w:cs="Arial"/>
+          <w:sz w:val="24"/>
+          <w:szCs w:val="24"/>
+        </w:rPr>
+        <w:sym w:font="Symbol" w:char="F0B7"/>
+      </w:r>
+      <w:r>
+        <w:rPr>
+          <w:rFonts w:ascii="Arial" w:hAnsi="Arial" w:cs="Arial"/>
+          <w:sz w:val="24"/>
+          <w:szCs w:val="24"/>
+        </w:rPr>
+        <w:t xml:space="preserve"> Não é possível atualizar: CPF de um cliente, CNPJ de um parceiro, número de um pe</w:t>
+      </w:r>
+      <w:r>
+        <w:rPr>
+          <w:rFonts w:ascii="Arial" w:hAnsi="Arial" w:cs="Arial"/>
+          <w:sz w:val="24"/>
+          <w:szCs w:val="24"/>
+        </w:rPr>
+        <w:t>dido, código de um produ</w:t>
+      </w:r>
+      <w:r>
+        <w:rPr>
+          <w:rFonts w:ascii="Arial" w:hAnsi="Arial" w:cs="Arial"/>
+          <w:sz w:val="24"/>
+          <w:szCs w:val="24"/>
+        </w:rPr>
+        <w:t>to nem tipo da forma de pagamento.</w:t>
+      </w:r>
+      <w:r>
+        <w:rPr>
+          <w:rFonts w:ascii="Arial" w:hAnsi="Arial" w:cs="Arial"/>
+          <w:sz w:val="24"/>
+          <w:szCs w:val="24"/>
+        </w:rPr>
+        <w:t xml:space="preserve"> </w:t>
+      </w:r>
+      <w:r>
+        <w:rPr>
+          <w:rFonts w:ascii="Arial" w:hAnsi="Arial" w:cs="Arial"/>
+          <w:sz w:val="24"/>
+          <w:szCs w:val="24"/>
+        </w:rPr>
+        <w:tab/>
+      </w:r>
     </w:p>
     <w:p>
       <w:pPr>
@@ -10338,7 +10468,7 @@
 </file>
 
 <file path=customXml/itemProps1.xml><?xml version="1.0" encoding="utf-8"?>
-<ds:datastoreItem xmlns:ds="http://schemas.openxmlformats.org/officeDocument/2006/customXml" ds:itemID="{38C95DD9-E632-4532-9F79-11D367796C10}">
+<ds:datastoreItem xmlns:ds="http://schemas.openxmlformats.org/officeDocument/2006/customXml" ds:itemID="{0FCA9F05-C7E1-4F95-A7AF-D0490B649B86}">
   <ds:schemaRefs>
     <ds:schemaRef ds:uri="http://schemas.openxmlformats.org/officeDocument/2006/bibliography"/>
   </ds:schemaRefs>

</xml_diff>